<commit_message>
new videos for drivers
</commit_message>
<xml_diff>
--- a/Design/System Design.docx
+++ b/Design/System Design.docx
@@ -327,7 +327,6 @@
         <w:spacing w:line="240" w:lineRule="auto"/>
         <w:ind w:left="-450"/>
       </w:pPr>
-      <w:bookmarkStart w:id="0" w:name="_GoBack"/>
       <w:r>
         <w:rPr>
           <w:noProof/>
@@ -1285,7 +1284,6 @@
           </mc:Fallback>
         </mc:AlternateContent>
       </w:r>
-      <w:bookmarkEnd w:id="0"/>
     </w:p>
     <w:p>
       <w:pPr>
@@ -13875,9 +13873,18 @@
           <w:szCs w:val="19"/>
           <w:highlight w:val="white"/>
         </w:rPr>
-        <w:t>PA</w:t>
-      </w:r>
-      <w:proofErr w:type="gramStart"/>
+        <w:t>PA0</w:t>
+      </w:r>
+      <w:r>
+        <w:rPr>
+          <w:rFonts w:ascii="Consolas" w:hAnsi="Consolas" w:cs="Consolas"/>
+          <w:color w:val="000000"/>
+          <w:sz w:val="19"/>
+          <w:szCs w:val="19"/>
+          <w:highlight w:val="white"/>
+        </w:rPr>
+        <w:t>,</w:t>
+      </w:r>
       <w:r>
         <w:rPr>
           <w:rFonts w:ascii="Consolas" w:hAnsi="Consolas" w:cs="Consolas"/>
@@ -13886,38 +13893,7 @@
           <w:szCs w:val="19"/>
           <w:highlight w:val="white"/>
         </w:rPr>
-        <w:t>0</w:t>
-      </w:r>
-      <w:r>
-        <w:rPr>
-          <w:rFonts w:ascii="Consolas" w:hAnsi="Consolas" w:cs="Consolas"/>
-          <w:color w:val="000000"/>
-          <w:sz w:val="19"/>
-          <w:szCs w:val="19"/>
-          <w:highlight w:val="white"/>
-        </w:rPr>
-        <w:t>,</w:t>
-      </w:r>
-      <w:r>
-        <w:rPr>
-          <w:rFonts w:ascii="Consolas" w:hAnsi="Consolas" w:cs="Consolas"/>
-          <w:color w:val="A000A0"/>
-          <w:sz w:val="19"/>
-          <w:szCs w:val="19"/>
-          <w:highlight w:val="white"/>
-        </w:rPr>
-        <w:t>PA</w:t>
-      </w:r>
-      <w:proofErr w:type="gramEnd"/>
-      <w:r>
-        <w:rPr>
-          <w:rFonts w:ascii="Consolas" w:hAnsi="Consolas" w:cs="Consolas"/>
-          <w:color w:val="A000A0"/>
-          <w:sz w:val="19"/>
-          <w:szCs w:val="19"/>
-          <w:highlight w:val="white"/>
-        </w:rPr>
-        <w:t>1</w:t>
+        <w:t>PA1</w:t>
       </w:r>
       <w:r>
         <w:rPr>
@@ -14133,9 +14109,18 @@
           <w:szCs w:val="19"/>
           <w:highlight w:val="white"/>
         </w:rPr>
-        <w:t>PB</w:t>
-      </w:r>
-      <w:proofErr w:type="gramStart"/>
+        <w:t>PB0</w:t>
+      </w:r>
+      <w:r>
+        <w:rPr>
+          <w:rFonts w:ascii="Consolas" w:hAnsi="Consolas" w:cs="Consolas"/>
+          <w:color w:val="000000"/>
+          <w:sz w:val="19"/>
+          <w:szCs w:val="19"/>
+          <w:highlight w:val="white"/>
+        </w:rPr>
+        <w:t>,</w:t>
+      </w:r>
       <w:r>
         <w:rPr>
           <w:rFonts w:ascii="Consolas" w:hAnsi="Consolas" w:cs="Consolas"/>
@@ -14144,38 +14129,7 @@
           <w:szCs w:val="19"/>
           <w:highlight w:val="white"/>
         </w:rPr>
-        <w:t>0</w:t>
-      </w:r>
-      <w:r>
-        <w:rPr>
-          <w:rFonts w:ascii="Consolas" w:hAnsi="Consolas" w:cs="Consolas"/>
-          <w:color w:val="000000"/>
-          <w:sz w:val="19"/>
-          <w:szCs w:val="19"/>
-          <w:highlight w:val="white"/>
-        </w:rPr>
-        <w:t>,</w:t>
-      </w:r>
-      <w:r>
-        <w:rPr>
-          <w:rFonts w:ascii="Consolas" w:hAnsi="Consolas" w:cs="Consolas"/>
-          <w:color w:val="A000A0"/>
-          <w:sz w:val="19"/>
-          <w:szCs w:val="19"/>
-          <w:highlight w:val="white"/>
-        </w:rPr>
-        <w:t>PB</w:t>
-      </w:r>
-      <w:proofErr w:type="gramEnd"/>
-      <w:r>
-        <w:rPr>
-          <w:rFonts w:ascii="Consolas" w:hAnsi="Consolas" w:cs="Consolas"/>
-          <w:color w:val="A000A0"/>
-          <w:sz w:val="19"/>
-          <w:szCs w:val="19"/>
-          <w:highlight w:val="white"/>
-        </w:rPr>
-        <w:t>1</w:t>
+        <w:t>PB1</w:t>
       </w:r>
       <w:r>
         <w:rPr>
@@ -14343,7 +14297,6 @@
           <w:highlight w:val="white"/>
         </w:rPr>
       </w:pPr>
-      <w:proofErr w:type="spellStart"/>
       <w:r>
         <w:rPr>
           <w:rFonts w:ascii="Consolas" w:hAnsi="Consolas" w:cs="Consolas"/>
@@ -14354,7 +14307,6 @@
         </w:rPr>
         <w:t>typedef</w:t>
       </w:r>
-      <w:proofErr w:type="spellEnd"/>
       <w:r>
         <w:rPr>
           <w:rFonts w:ascii="Consolas" w:hAnsi="Consolas" w:cs="Consolas"/>
@@ -14365,7 +14317,6 @@
         </w:rPr>
         <w:t xml:space="preserve"> </w:t>
       </w:r>
-      <w:proofErr w:type="spellStart"/>
       <w:r>
         <w:rPr>
           <w:rFonts w:ascii="Consolas" w:hAnsi="Consolas" w:cs="Consolas"/>
@@ -14376,7 +14327,6 @@
         </w:rPr>
         <w:t>enum</w:t>
       </w:r>
-      <w:proofErr w:type="spellEnd"/>
       <w:r>
         <w:rPr>
           <w:rFonts w:ascii="Consolas" w:hAnsi="Consolas" w:cs="Consolas"/>
@@ -14395,9 +14345,18 @@
           <w:szCs w:val="19"/>
           <w:highlight w:val="white"/>
         </w:rPr>
-        <w:t>PC</w:t>
-      </w:r>
-      <w:proofErr w:type="gramStart"/>
+        <w:t>PC0</w:t>
+      </w:r>
+      <w:r>
+        <w:rPr>
+          <w:rFonts w:ascii="Consolas" w:hAnsi="Consolas" w:cs="Consolas"/>
+          <w:color w:val="000000"/>
+          <w:sz w:val="19"/>
+          <w:szCs w:val="19"/>
+          <w:highlight w:val="white"/>
+        </w:rPr>
+        <w:t>,</w:t>
+      </w:r>
       <w:r>
         <w:rPr>
           <w:rFonts w:ascii="Consolas" w:hAnsi="Consolas" w:cs="Consolas"/>
@@ -14406,7 +14365,7 @@
           <w:szCs w:val="19"/>
           <w:highlight w:val="white"/>
         </w:rPr>
-        <w:t>0</w:t>
+        <w:t>PC1</w:t>
       </w:r>
       <w:r>
         <w:rPr>
@@ -14426,9 +14385,18 @@
           <w:szCs w:val="19"/>
           <w:highlight w:val="white"/>
         </w:rPr>
-        <w:t>PC</w:t>
-      </w:r>
-      <w:proofErr w:type="gramEnd"/>
+        <w:t>PC2</w:t>
+      </w:r>
+      <w:r>
+        <w:rPr>
+          <w:rFonts w:ascii="Consolas" w:hAnsi="Consolas" w:cs="Consolas"/>
+          <w:color w:val="000000"/>
+          <w:sz w:val="19"/>
+          <w:szCs w:val="19"/>
+          <w:highlight w:val="white"/>
+        </w:rPr>
+        <w:t>,</w:t>
+      </w:r>
       <w:r>
         <w:rPr>
           <w:rFonts w:ascii="Consolas" w:hAnsi="Consolas" w:cs="Consolas"/>
@@ -14437,7 +14405,7 @@
           <w:szCs w:val="19"/>
           <w:highlight w:val="white"/>
         </w:rPr>
-        <w:t>1</w:t>
+        <w:t>PC3</w:t>
       </w:r>
       <w:r>
         <w:rPr>
@@ -14457,7 +14425,7 @@
           <w:szCs w:val="19"/>
           <w:highlight w:val="white"/>
         </w:rPr>
-        <w:t>PC2</w:t>
+        <w:t>PC4</w:t>
       </w:r>
       <w:r>
         <w:rPr>
@@ -14477,7 +14445,7 @@
           <w:szCs w:val="19"/>
           <w:highlight w:val="white"/>
         </w:rPr>
-        <w:t>PC3</w:t>
+        <w:t>PC5</w:t>
       </w:r>
       <w:r>
         <w:rPr>
@@ -14497,7 +14465,7 @@
           <w:szCs w:val="19"/>
           <w:highlight w:val="white"/>
         </w:rPr>
-        <w:t>PC4</w:t>
+        <w:t>PC6</w:t>
       </w:r>
       <w:r>
         <w:rPr>
@@ -14517,46 +14485,6 @@
           <w:szCs w:val="19"/>
           <w:highlight w:val="white"/>
         </w:rPr>
-        <w:t>PC5</w:t>
-      </w:r>
-      <w:r>
-        <w:rPr>
-          <w:rFonts w:ascii="Consolas" w:hAnsi="Consolas" w:cs="Consolas"/>
-          <w:color w:val="000000"/>
-          <w:sz w:val="19"/>
-          <w:szCs w:val="19"/>
-          <w:highlight w:val="white"/>
-        </w:rPr>
-        <w:t>,</w:t>
-      </w:r>
-      <w:r>
-        <w:rPr>
-          <w:rFonts w:ascii="Consolas" w:hAnsi="Consolas" w:cs="Consolas"/>
-          <w:color w:val="A000A0"/>
-          <w:sz w:val="19"/>
-          <w:szCs w:val="19"/>
-          <w:highlight w:val="white"/>
-        </w:rPr>
-        <w:t>PC6</w:t>
-      </w:r>
-      <w:r>
-        <w:rPr>
-          <w:rFonts w:ascii="Consolas" w:hAnsi="Consolas" w:cs="Consolas"/>
-          <w:color w:val="000000"/>
-          <w:sz w:val="19"/>
-          <w:szCs w:val="19"/>
-          <w:highlight w:val="white"/>
-        </w:rPr>
-        <w:t>,</w:t>
-      </w:r>
-      <w:r>
-        <w:rPr>
-          <w:rFonts w:ascii="Consolas" w:hAnsi="Consolas" w:cs="Consolas"/>
-          <w:color w:val="A000A0"/>
-          <w:sz w:val="19"/>
-          <w:szCs w:val="19"/>
-          <w:highlight w:val="white"/>
-        </w:rPr>
         <w:t>PC7</w:t>
       </w:r>
       <w:r>
@@ -14569,7 +14497,6 @@
         </w:rPr>
         <w:t>}</w:t>
       </w:r>
-      <w:proofErr w:type="spellStart"/>
       <w:r>
         <w:rPr>
           <w:rFonts w:ascii="Consolas" w:hAnsi="Consolas" w:cs="Consolas"/>
@@ -14580,7 +14507,6 @@
         </w:rPr>
         <w:t>PortC</w:t>
       </w:r>
-      <w:proofErr w:type="spellEnd"/>
       <w:r>
         <w:rPr>
           <w:rFonts w:ascii="Consolas" w:hAnsi="Consolas" w:cs="Consolas"/>
@@ -14600,7 +14526,6 @@
         <w:spacing w:after="0" w:line="240" w:lineRule="auto"/>
         <w:ind w:left="720" w:firstLine="720"/>
       </w:pPr>
-      <w:proofErr w:type="spellStart"/>
       <w:r>
         <w:rPr>
           <w:rFonts w:ascii="Consolas" w:hAnsi="Consolas" w:cs="Consolas"/>
@@ -14611,7 +14536,6 @@
         </w:rPr>
         <w:t>typedef</w:t>
       </w:r>
-      <w:proofErr w:type="spellEnd"/>
       <w:r>
         <w:rPr>
           <w:rFonts w:ascii="Consolas" w:hAnsi="Consolas" w:cs="Consolas"/>
@@ -14622,7 +14546,6 @@
         </w:rPr>
         <w:t xml:space="preserve"> </w:t>
       </w:r>
-      <w:proofErr w:type="spellStart"/>
       <w:r>
         <w:rPr>
           <w:rFonts w:ascii="Consolas" w:hAnsi="Consolas" w:cs="Consolas"/>
@@ -14633,7 +14556,6 @@
         </w:rPr>
         <w:t>enum</w:t>
       </w:r>
-      <w:proofErr w:type="spellEnd"/>
       <w:r>
         <w:rPr>
           <w:rFonts w:ascii="Consolas" w:hAnsi="Consolas" w:cs="Consolas"/>
@@ -14652,9 +14574,18 @@
           <w:szCs w:val="19"/>
           <w:highlight w:val="white"/>
         </w:rPr>
-        <w:t>PD</w:t>
-      </w:r>
-      <w:proofErr w:type="gramStart"/>
+        <w:t>PD0</w:t>
+      </w:r>
+      <w:r>
+        <w:rPr>
+          <w:rFonts w:ascii="Consolas" w:hAnsi="Consolas" w:cs="Consolas"/>
+          <w:color w:val="000000"/>
+          <w:sz w:val="19"/>
+          <w:szCs w:val="19"/>
+          <w:highlight w:val="white"/>
+        </w:rPr>
+        <w:t>,</w:t>
+      </w:r>
       <w:r>
         <w:rPr>
           <w:rFonts w:ascii="Consolas" w:hAnsi="Consolas" w:cs="Consolas"/>
@@ -14663,7 +14594,7 @@
           <w:szCs w:val="19"/>
           <w:highlight w:val="white"/>
         </w:rPr>
-        <w:t>0</w:t>
+        <w:t>PD1</w:t>
       </w:r>
       <w:r>
         <w:rPr>
@@ -14683,9 +14614,18 @@
           <w:szCs w:val="19"/>
           <w:highlight w:val="white"/>
         </w:rPr>
-        <w:t>PD</w:t>
-      </w:r>
-      <w:proofErr w:type="gramEnd"/>
+        <w:t>PD2</w:t>
+      </w:r>
+      <w:r>
+        <w:rPr>
+          <w:rFonts w:ascii="Consolas" w:hAnsi="Consolas" w:cs="Consolas"/>
+          <w:color w:val="000000"/>
+          <w:sz w:val="19"/>
+          <w:szCs w:val="19"/>
+          <w:highlight w:val="white"/>
+        </w:rPr>
+        <w:t>,</w:t>
+      </w:r>
       <w:r>
         <w:rPr>
           <w:rFonts w:ascii="Consolas" w:hAnsi="Consolas" w:cs="Consolas"/>
@@ -14694,7 +14634,7 @@
           <w:szCs w:val="19"/>
           <w:highlight w:val="white"/>
         </w:rPr>
-        <w:t>1</w:t>
+        <w:t>PD3</w:t>
       </w:r>
       <w:r>
         <w:rPr>
@@ -14714,7 +14654,7 @@
           <w:szCs w:val="19"/>
           <w:highlight w:val="white"/>
         </w:rPr>
-        <w:t>PD2</w:t>
+        <w:t>PD4</w:t>
       </w:r>
       <w:r>
         <w:rPr>
@@ -14734,7 +14674,7 @@
           <w:szCs w:val="19"/>
           <w:highlight w:val="white"/>
         </w:rPr>
-        <w:t>PD3</w:t>
+        <w:t>PD5</w:t>
       </w:r>
       <w:r>
         <w:rPr>
@@ -14754,7 +14694,7 @@
           <w:szCs w:val="19"/>
           <w:highlight w:val="white"/>
         </w:rPr>
-        <w:t>PD4</w:t>
+        <w:t>PD6</w:t>
       </w:r>
       <w:r>
         <w:rPr>
@@ -14774,46 +14714,6 @@
           <w:szCs w:val="19"/>
           <w:highlight w:val="white"/>
         </w:rPr>
-        <w:t>PD5</w:t>
-      </w:r>
-      <w:r>
-        <w:rPr>
-          <w:rFonts w:ascii="Consolas" w:hAnsi="Consolas" w:cs="Consolas"/>
-          <w:color w:val="000000"/>
-          <w:sz w:val="19"/>
-          <w:szCs w:val="19"/>
-          <w:highlight w:val="white"/>
-        </w:rPr>
-        <w:t>,</w:t>
-      </w:r>
-      <w:r>
-        <w:rPr>
-          <w:rFonts w:ascii="Consolas" w:hAnsi="Consolas" w:cs="Consolas"/>
-          <w:color w:val="A000A0"/>
-          <w:sz w:val="19"/>
-          <w:szCs w:val="19"/>
-          <w:highlight w:val="white"/>
-        </w:rPr>
-        <w:t>PD6</w:t>
-      </w:r>
-      <w:r>
-        <w:rPr>
-          <w:rFonts w:ascii="Consolas" w:hAnsi="Consolas" w:cs="Consolas"/>
-          <w:color w:val="000000"/>
-          <w:sz w:val="19"/>
-          <w:szCs w:val="19"/>
-          <w:highlight w:val="white"/>
-        </w:rPr>
-        <w:t>,</w:t>
-      </w:r>
-      <w:r>
-        <w:rPr>
-          <w:rFonts w:ascii="Consolas" w:hAnsi="Consolas" w:cs="Consolas"/>
-          <w:color w:val="A000A0"/>
-          <w:sz w:val="19"/>
-          <w:szCs w:val="19"/>
-          <w:highlight w:val="white"/>
-        </w:rPr>
         <w:t>PD7</w:t>
       </w:r>
       <w:r>
@@ -14826,7 +14726,6 @@
         </w:rPr>
         <w:t>}</w:t>
       </w:r>
-      <w:proofErr w:type="spellStart"/>
       <w:r>
         <w:rPr>
           <w:rFonts w:ascii="Consolas" w:hAnsi="Consolas" w:cs="Consolas"/>
@@ -14837,7 +14736,6 @@
         </w:rPr>
         <w:t>PortD</w:t>
       </w:r>
-      <w:proofErr w:type="spellEnd"/>
       <w:r>
         <w:rPr>
           <w:rFonts w:ascii="Consolas" w:hAnsi="Consolas" w:cs="Consolas"/>
@@ -14960,18 +14858,7 @@
           <w:szCs w:val="19"/>
           <w:highlight w:val="white"/>
         </w:rPr>
-        <w:t>(</w:t>
-      </w:r>
-      <w:proofErr w:type="gramStart"/>
-      <w:r>
-        <w:rPr>
-          <w:rFonts w:ascii="Consolas" w:hAnsi="Consolas" w:cs="Consolas"/>
-          <w:color w:val="000000"/>
-          <w:sz w:val="19"/>
-          <w:szCs w:val="19"/>
-          <w:highlight w:val="white"/>
-        </w:rPr>
-        <w:t>ADDRESS)</w:t>
+        <w:t>(ADDRESS)</w:t>
       </w:r>
       <w:r>
         <w:rPr>
@@ -14981,9 +14868,28 @@
           <w:szCs w:val="19"/>
           <w:highlight w:val="white"/>
         </w:rPr>
-        <w:t xml:space="preserve">   </w:t>
-      </w:r>
-      <w:proofErr w:type="gramEnd"/>
+        <w:t xml:space="preserve">    </w:t>
+      </w:r>
+      <w:r>
+        <w:rPr>
+          <w:rFonts w:ascii="Consolas" w:hAnsi="Consolas" w:cs="Consolas"/>
+          <w:color w:val="000000"/>
+          <w:sz w:val="19"/>
+          <w:szCs w:val="19"/>
+          <w:highlight w:val="white"/>
+        </w:rPr>
+        <w:t>(*((</w:t>
+      </w:r>
+      <w:r>
+        <w:rPr>
+          <w:rFonts w:ascii="Consolas" w:hAnsi="Consolas" w:cs="Consolas"/>
+          <w:color w:val="0000FF"/>
+          <w:sz w:val="19"/>
+          <w:szCs w:val="19"/>
+          <w:highlight w:val="white"/>
+        </w:rPr>
+        <w:t>volatile</w:t>
+      </w:r>
       <w:r>
         <w:rPr>
           <w:rFonts w:ascii="Consolas" w:hAnsi="Consolas" w:cs="Consolas"/>
@@ -14997,6 +14903,81 @@
       <w:r>
         <w:rPr>
           <w:rFonts w:ascii="Consolas" w:hAnsi="Consolas" w:cs="Consolas"/>
+          <w:color w:val="0000FF"/>
+          <w:sz w:val="19"/>
+          <w:szCs w:val="19"/>
+          <w:highlight w:val="white"/>
+        </w:rPr>
+        <w:t>u8</w:t>
+      </w:r>
+      <w:r>
+        <w:rPr>
+          <w:rFonts w:ascii="Consolas" w:hAnsi="Consolas" w:cs="Consolas"/>
+          <w:color w:val="000000"/>
+          <w:sz w:val="19"/>
+          <w:szCs w:val="19"/>
+          <w:highlight w:val="white"/>
+        </w:rPr>
+        <w:t>*)ADDRESS))</w:t>
+      </w:r>
+    </w:p>
+    <w:p>
+      <w:pPr>
+        <w:ind w:left="720" w:firstLine="720"/>
+      </w:pPr>
+      <w:r>
+        <w:rPr>
+          <w:rFonts w:ascii="Consolas" w:hAnsi="Consolas" w:cs="Consolas"/>
+          <w:color w:val="0000FF"/>
+          <w:sz w:val="19"/>
+          <w:szCs w:val="19"/>
+          <w:highlight w:val="white"/>
+        </w:rPr>
+        <w:t>#define</w:t>
+      </w:r>
+      <w:r>
+        <w:rPr>
+          <w:rFonts w:ascii="Consolas" w:hAnsi="Consolas" w:cs="Consolas"/>
+          <w:color w:val="A31515"/>
+          <w:sz w:val="19"/>
+          <w:szCs w:val="19"/>
+          <w:highlight w:val="white"/>
+        </w:rPr>
+        <w:t xml:space="preserve"> </w:t>
+      </w:r>
+      <w:r>
+        <w:rPr>
+          <w:rFonts w:ascii="Consolas" w:hAnsi="Consolas" w:cs="Consolas"/>
+          <w:color w:val="A000A0"/>
+          <w:sz w:val="19"/>
+          <w:szCs w:val="19"/>
+          <w:highlight w:val="white"/>
+        </w:rPr>
+        <w:t>SELECTOR_16</w:t>
+      </w:r>
+      <w:r>
+        <w:rPr>
+          <w:rFonts w:ascii="Consolas" w:hAnsi="Consolas" w:cs="Consolas"/>
+          <w:color w:val="000000"/>
+          <w:sz w:val="19"/>
+          <w:szCs w:val="19"/>
+          <w:highlight w:val="white"/>
+        </w:rPr>
+        <w:t>(ADDRESS)</w:t>
+      </w:r>
+      <w:r>
+        <w:rPr>
+          <w:rFonts w:ascii="Consolas" w:hAnsi="Consolas" w:cs="Consolas"/>
+          <w:color w:val="A31515"/>
+          <w:sz w:val="19"/>
+          <w:szCs w:val="19"/>
+          <w:highlight w:val="white"/>
+        </w:rPr>
+        <w:t xml:space="preserve"> </w:t>
+      </w:r>
+      <w:r>
+        <w:rPr>
+          <w:rFonts w:ascii="Consolas" w:hAnsi="Consolas" w:cs="Consolas"/>
           <w:color w:val="000000"/>
           <w:sz w:val="19"/>
           <w:szCs w:val="19"/>
@@ -15032,7 +15013,7 @@
           <w:szCs w:val="19"/>
           <w:highlight w:val="white"/>
         </w:rPr>
-        <w:t>u8</w:t>
+        <w:t>u16</w:t>
       </w:r>
       <w:r>
         <w:rPr>
@@ -15043,123 +15024,6 @@
           <w:highlight w:val="white"/>
         </w:rPr>
         <w:t>*)ADDRESS))</w:t>
-      </w:r>
-    </w:p>
-    <w:p>
-      <w:pPr>
-        <w:ind w:left="720" w:firstLine="720"/>
-      </w:pPr>
-      <w:r>
-        <w:rPr>
-          <w:rFonts w:ascii="Consolas" w:hAnsi="Consolas" w:cs="Consolas"/>
-          <w:color w:val="0000FF"/>
-          <w:sz w:val="19"/>
-          <w:szCs w:val="19"/>
-          <w:highlight w:val="white"/>
-        </w:rPr>
-        <w:t>#define</w:t>
-      </w:r>
-      <w:r>
-        <w:rPr>
-          <w:rFonts w:ascii="Consolas" w:hAnsi="Consolas" w:cs="Consolas"/>
-          <w:color w:val="A31515"/>
-          <w:sz w:val="19"/>
-          <w:szCs w:val="19"/>
-          <w:highlight w:val="white"/>
-        </w:rPr>
-        <w:t xml:space="preserve"> </w:t>
-      </w:r>
-      <w:r>
-        <w:rPr>
-          <w:rFonts w:ascii="Consolas" w:hAnsi="Consolas" w:cs="Consolas"/>
-          <w:color w:val="A000A0"/>
-          <w:sz w:val="19"/>
-          <w:szCs w:val="19"/>
-          <w:highlight w:val="white"/>
-        </w:rPr>
-        <w:t>SELECTOR_16</w:t>
-      </w:r>
-      <w:r>
-        <w:rPr>
-          <w:rFonts w:ascii="Consolas" w:hAnsi="Consolas" w:cs="Consolas"/>
-          <w:color w:val="000000"/>
-          <w:sz w:val="19"/>
-          <w:szCs w:val="19"/>
-          <w:highlight w:val="white"/>
-        </w:rPr>
-        <w:t>(ADDRESS)</w:t>
-      </w:r>
-      <w:r>
-        <w:rPr>
-          <w:rFonts w:ascii="Consolas" w:hAnsi="Consolas" w:cs="Consolas"/>
-          <w:color w:val="A31515"/>
-          <w:sz w:val="19"/>
-          <w:szCs w:val="19"/>
-          <w:highlight w:val="white"/>
-        </w:rPr>
-        <w:t xml:space="preserve"> </w:t>
-      </w:r>
-      <w:r>
-        <w:rPr>
-          <w:rFonts w:ascii="Consolas" w:hAnsi="Consolas" w:cs="Consolas"/>
-          <w:color w:val="000000"/>
-          <w:sz w:val="19"/>
-          <w:szCs w:val="19"/>
-          <w:highlight w:val="white"/>
-        </w:rPr>
-        <w:t>(*((</w:t>
-      </w:r>
-      <w:r>
-        <w:rPr>
-          <w:rFonts w:ascii="Consolas" w:hAnsi="Consolas" w:cs="Consolas"/>
-          <w:color w:val="0000FF"/>
-          <w:sz w:val="19"/>
-          <w:szCs w:val="19"/>
-          <w:highlight w:val="white"/>
-        </w:rPr>
-        <w:t>volatile</w:t>
-      </w:r>
-      <w:r>
-        <w:rPr>
-          <w:rFonts w:ascii="Consolas" w:hAnsi="Consolas" w:cs="Consolas"/>
-          <w:color w:val="A31515"/>
-          <w:sz w:val="19"/>
-          <w:szCs w:val="19"/>
-          <w:highlight w:val="white"/>
-        </w:rPr>
-        <w:t xml:space="preserve"> </w:t>
-      </w:r>
-      <w:r>
-        <w:rPr>
-          <w:rFonts w:ascii="Consolas" w:hAnsi="Consolas" w:cs="Consolas"/>
-          <w:color w:val="0000FF"/>
-          <w:sz w:val="19"/>
-          <w:szCs w:val="19"/>
-          <w:highlight w:val="white"/>
-        </w:rPr>
-        <w:t>u16</w:t>
-      </w:r>
-      <w:proofErr w:type="gramStart"/>
-      <w:r>
-        <w:rPr>
-          <w:rFonts w:ascii="Consolas" w:hAnsi="Consolas" w:cs="Consolas"/>
-          <w:color w:val="000000"/>
-          <w:sz w:val="19"/>
-          <w:szCs w:val="19"/>
-          <w:highlight w:val="white"/>
-        </w:rPr>
-        <w:t>*)ADDRESS</w:t>
-      </w:r>
-      <w:proofErr w:type="gramEnd"/>
-      <w:r>
-        <w:rPr>
-          <w:rFonts w:ascii="Consolas" w:hAnsi="Consolas" w:cs="Consolas"/>
-          <w:color w:val="000000"/>
-          <w:sz w:val="19"/>
-          <w:szCs w:val="19"/>
-          <w:highlight w:val="white"/>
-        </w:rPr>
-        <w:t>))</w:t>
       </w:r>
     </w:p>
     <w:p>
@@ -15228,7 +15092,6 @@
         </w:rPr>
         <w:t xml:space="preserve"> </w:t>
       </w:r>
-      <w:proofErr w:type="gramStart"/>
       <w:r>
         <w:rPr>
           <w:rFonts w:ascii="Consolas" w:hAnsi="Consolas" w:cs="Consolas"/>
@@ -15259,7 +15122,6 @@
         </w:rPr>
         <w:t>SELECTOR</w:t>
       </w:r>
-      <w:proofErr w:type="gramEnd"/>
       <w:r>
         <w:rPr>
           <w:rFonts w:ascii="Consolas" w:hAnsi="Consolas" w:cs="Consolas"/>
@@ -15519,7 +15381,6 @@
         </w:rPr>
         <w:t xml:space="preserve"> </w:t>
       </w:r>
-      <w:proofErr w:type="gramStart"/>
       <w:r>
         <w:rPr>
           <w:rFonts w:ascii="Consolas" w:hAnsi="Consolas" w:cs="Consolas"/>
@@ -15550,7 +15411,6 @@
         </w:rPr>
         <w:t>SELECTOR</w:t>
       </w:r>
-      <w:proofErr w:type="gramEnd"/>
       <w:r>
         <w:rPr>
           <w:rFonts w:ascii="Consolas" w:hAnsi="Consolas" w:cs="Consolas"/>
@@ -15820,7 +15680,6 @@
         </w:rPr>
         <w:t xml:space="preserve"> </w:t>
       </w:r>
-      <w:proofErr w:type="gramStart"/>
       <w:r>
         <w:rPr>
           <w:rFonts w:ascii="Consolas" w:hAnsi="Consolas" w:cs="Consolas"/>
@@ -15851,7 +15710,6 @@
         </w:rPr>
         <w:t>SELECTOR</w:t>
       </w:r>
-      <w:proofErr w:type="gramEnd"/>
       <w:r>
         <w:rPr>
           <w:rFonts w:ascii="Consolas" w:hAnsi="Consolas" w:cs="Consolas"/>
@@ -16101,7 +15959,6 @@
         </w:rPr>
         <w:t xml:space="preserve"> </w:t>
       </w:r>
-      <w:proofErr w:type="gramStart"/>
       <w:r>
         <w:rPr>
           <w:rFonts w:ascii="Consolas" w:hAnsi="Consolas" w:cs="Consolas"/>
@@ -16132,7 +15989,6 @@
         </w:rPr>
         <w:t>SELECTOR</w:t>
       </w:r>
-      <w:proofErr w:type="gramEnd"/>
       <w:r>
         <w:rPr>
           <w:rFonts w:ascii="Consolas" w:hAnsi="Consolas" w:cs="Consolas"/>
@@ -17003,9 +16859,18 @@
           <w:szCs w:val="19"/>
           <w:highlight w:val="white"/>
         </w:rPr>
-        <w:t>TCCR</w:t>
-      </w:r>
-      <w:proofErr w:type="gramStart"/>
+        <w:t>TCCR0</w:t>
+      </w:r>
+      <w:r>
+        <w:rPr>
+          <w:rFonts w:ascii="Consolas" w:hAnsi="Consolas" w:cs="Consolas"/>
+          <w:color w:val="A31515"/>
+          <w:sz w:val="19"/>
+          <w:szCs w:val="19"/>
+          <w:highlight w:val="white"/>
+        </w:rPr>
+        <w:t xml:space="preserve">  </w:t>
+      </w:r>
       <w:r>
         <w:rPr>
           <w:rFonts w:ascii="Consolas" w:hAnsi="Consolas" w:cs="Consolas"/>
@@ -17014,29 +16879,8 @@
           <w:szCs w:val="19"/>
           <w:highlight w:val="white"/>
         </w:rPr>
-        <w:t>0</w:t>
-      </w:r>
-      <w:r>
-        <w:rPr>
-          <w:rFonts w:ascii="Consolas" w:hAnsi="Consolas" w:cs="Consolas"/>
-          <w:color w:val="A31515"/>
-          <w:sz w:val="19"/>
-          <w:szCs w:val="19"/>
-          <w:highlight w:val="white"/>
-        </w:rPr>
-        <w:t xml:space="preserve">  </w:t>
-      </w:r>
-      <w:r>
-        <w:rPr>
-          <w:rFonts w:ascii="Consolas" w:hAnsi="Consolas" w:cs="Consolas"/>
-          <w:color w:val="A000A0"/>
-          <w:sz w:val="19"/>
-          <w:szCs w:val="19"/>
-          <w:highlight w:val="white"/>
-        </w:rPr>
         <w:t>SELECTOR</w:t>
       </w:r>
-      <w:proofErr w:type="gramEnd"/>
       <w:r>
         <w:rPr>
           <w:rFonts w:ascii="Consolas" w:hAnsi="Consolas" w:cs="Consolas"/>
@@ -17091,9 +16935,28 @@
           <w:szCs w:val="19"/>
           <w:highlight w:val="white"/>
         </w:rPr>
-        <w:t>TCNT</w:t>
-      </w:r>
-      <w:proofErr w:type="gramStart"/>
+        <w:t>TCNT0</w:t>
+      </w:r>
+      <w:r>
+        <w:rPr>
+          <w:rFonts w:ascii="Consolas" w:hAnsi="Consolas" w:cs="Consolas"/>
+          <w:color w:val="A31515"/>
+          <w:sz w:val="19"/>
+          <w:szCs w:val="19"/>
+          <w:highlight w:val="white"/>
+        </w:rPr>
+        <w:t xml:space="preserve"> </w:t>
+      </w:r>
+      <w:r>
+        <w:rPr>
+          <w:rFonts w:ascii="Consolas" w:hAnsi="Consolas" w:cs="Consolas"/>
+          <w:color w:val="A31515"/>
+          <w:sz w:val="19"/>
+          <w:szCs w:val="19"/>
+          <w:highlight w:val="white"/>
+        </w:rPr>
+        <w:t xml:space="preserve"> </w:t>
+      </w:r>
       <w:r>
         <w:rPr>
           <w:rFonts w:ascii="Consolas" w:hAnsi="Consolas" w:cs="Consolas"/>
@@ -17102,39 +16965,8 @@
           <w:szCs w:val="19"/>
           <w:highlight w:val="white"/>
         </w:rPr>
-        <w:t>0</w:t>
-      </w:r>
-      <w:r>
-        <w:rPr>
-          <w:rFonts w:ascii="Consolas" w:hAnsi="Consolas" w:cs="Consolas"/>
-          <w:color w:val="A31515"/>
-          <w:sz w:val="19"/>
-          <w:szCs w:val="19"/>
-          <w:highlight w:val="white"/>
-        </w:rPr>
-        <w:t xml:space="preserve"> </w:t>
-      </w:r>
-      <w:r>
-        <w:rPr>
-          <w:rFonts w:ascii="Consolas" w:hAnsi="Consolas" w:cs="Consolas"/>
-          <w:color w:val="A31515"/>
-          <w:sz w:val="19"/>
-          <w:szCs w:val="19"/>
-          <w:highlight w:val="white"/>
-        </w:rPr>
-        <w:t xml:space="preserve"> </w:t>
-      </w:r>
-      <w:r>
-        <w:rPr>
-          <w:rFonts w:ascii="Consolas" w:hAnsi="Consolas" w:cs="Consolas"/>
-          <w:color w:val="A000A0"/>
-          <w:sz w:val="19"/>
-          <w:szCs w:val="19"/>
-          <w:highlight w:val="white"/>
-        </w:rPr>
         <w:t>SELECTOR</w:t>
       </w:r>
-      <w:proofErr w:type="gramEnd"/>
       <w:r>
         <w:rPr>
           <w:rFonts w:ascii="Consolas" w:hAnsi="Consolas" w:cs="Consolas"/>
@@ -17267,7 +17099,6 @@
         </w:rPr>
         <w:t xml:space="preserve"> </w:t>
       </w:r>
-      <w:proofErr w:type="gramStart"/>
       <w:r>
         <w:rPr>
           <w:rFonts w:ascii="Consolas" w:hAnsi="Consolas" w:cs="Consolas"/>
@@ -17298,7 +17129,6 @@
         </w:rPr>
         <w:t>SELECTOR</w:t>
       </w:r>
-      <w:proofErr w:type="gramEnd"/>
       <w:r>
         <w:rPr>
           <w:rFonts w:ascii="Consolas" w:hAnsi="Consolas" w:cs="Consolas"/>
@@ -17477,7 +17307,6 @@
           <w:highlight w:val="white"/>
         </w:rPr>
       </w:pPr>
-      <w:proofErr w:type="spellStart"/>
       <w:r>
         <w:rPr>
           <w:rFonts w:ascii="Consolas" w:hAnsi="Consolas" w:cs="Consolas"/>
@@ -17488,7 +17317,6 @@
         </w:rPr>
         <w:t>typedef</w:t>
       </w:r>
-      <w:proofErr w:type="spellEnd"/>
       <w:r>
         <w:rPr>
           <w:rFonts w:ascii="Consolas" w:hAnsi="Consolas" w:cs="Consolas"/>
@@ -17499,7 +17327,6 @@
         </w:rPr>
         <w:t xml:space="preserve"> </w:t>
       </w:r>
-      <w:proofErr w:type="spellStart"/>
       <w:r>
         <w:rPr>
           <w:rFonts w:ascii="Consolas" w:hAnsi="Consolas" w:cs="Consolas"/>
@@ -17510,7 +17337,6 @@
         </w:rPr>
         <w:t>enum</w:t>
       </w:r>
-      <w:proofErr w:type="spellEnd"/>
       <w:r>
         <w:rPr>
           <w:rFonts w:ascii="Consolas" w:hAnsi="Consolas" w:cs="Consolas"/>
@@ -17521,8 +17347,6 @@
         </w:rPr>
         <w:t>{</w:t>
       </w:r>
-      <w:proofErr w:type="spellStart"/>
-      <w:proofErr w:type="gramStart"/>
       <w:r>
         <w:rPr>
           <w:rFonts w:ascii="Consolas" w:hAnsi="Consolas" w:cs="Consolas"/>
@@ -17551,9 +17375,18 @@
           <w:szCs w:val="19"/>
           <w:highlight w:val="white"/>
         </w:rPr>
-        <w:t>Phase</w:t>
-      </w:r>
-      <w:proofErr w:type="gramEnd"/>
+        <w:t>Phase_PWM</w:t>
+      </w:r>
+      <w:r>
+        <w:rPr>
+          <w:rFonts w:ascii="Consolas" w:hAnsi="Consolas" w:cs="Consolas"/>
+          <w:color w:val="000000"/>
+          <w:sz w:val="19"/>
+          <w:szCs w:val="19"/>
+          <w:highlight w:val="white"/>
+        </w:rPr>
+        <w:t>,</w:t>
+      </w:r>
       <w:r>
         <w:rPr>
           <w:rFonts w:ascii="Consolas" w:hAnsi="Consolas" w:cs="Consolas"/>
@@ -17562,7 +17395,7 @@
           <w:szCs w:val="19"/>
           <w:highlight w:val="white"/>
         </w:rPr>
-        <w:t>_PWM</w:t>
+        <w:t>CTC</w:t>
       </w:r>
       <w:r>
         <w:rPr>
@@ -17582,29 +17415,8 @@
           <w:szCs w:val="19"/>
           <w:highlight w:val="white"/>
         </w:rPr>
-        <w:t>CTC</w:t>
-      </w:r>
-      <w:r>
-        <w:rPr>
-          <w:rFonts w:ascii="Consolas" w:hAnsi="Consolas" w:cs="Consolas"/>
-          <w:color w:val="000000"/>
-          <w:sz w:val="19"/>
-          <w:szCs w:val="19"/>
-          <w:highlight w:val="white"/>
-        </w:rPr>
-        <w:t>,</w:t>
-      </w:r>
-      <w:r>
-        <w:rPr>
-          <w:rFonts w:ascii="Consolas" w:hAnsi="Consolas" w:cs="Consolas"/>
-          <w:color w:val="A000A0"/>
-          <w:sz w:val="19"/>
-          <w:szCs w:val="19"/>
-          <w:highlight w:val="white"/>
-        </w:rPr>
         <w:t>FPWM</w:t>
       </w:r>
-      <w:proofErr w:type="spellEnd"/>
       <w:r>
         <w:rPr>
           <w:rFonts w:ascii="Consolas" w:hAnsi="Consolas" w:cs="Consolas"/>
@@ -17615,7 +17427,6 @@
         </w:rPr>
         <w:t>}</w:t>
       </w:r>
-      <w:proofErr w:type="spellStart"/>
       <w:r>
         <w:rPr>
           <w:rFonts w:ascii="Consolas" w:hAnsi="Consolas" w:cs="Consolas"/>
@@ -17626,7 +17437,16 @@
         </w:rPr>
         <w:t>timer_modes</w:t>
       </w:r>
-      <w:proofErr w:type="spellEnd"/>
+      <w:r>
+        <w:rPr>
+          <w:rFonts w:ascii="Consolas" w:hAnsi="Consolas" w:cs="Consolas"/>
+          <w:color w:val="0000FF"/>
+          <w:sz w:val="19"/>
+          <w:szCs w:val="19"/>
+          <w:highlight w:val="white"/>
+        </w:rPr>
+        <w:t>_EN</w:t>
+      </w:r>
       <w:r>
         <w:rPr>
           <w:rFonts w:ascii="Consolas" w:hAnsi="Consolas" w:cs="Consolas"/>
@@ -17677,29 +17497,7 @@
           <w:szCs w:val="19"/>
           <w:highlight w:val="white"/>
         </w:rPr>
-        <w:t xml:space="preserve">Provide selection for </w:t>
-      </w:r>
-      <w:proofErr w:type="spellStart"/>
-      <w:r>
-        <w:rPr>
-          <w:rFonts w:ascii="Consolas" w:hAnsi="Consolas" w:cs="Consolas"/>
-          <w:color w:val="008000"/>
-          <w:sz w:val="19"/>
-          <w:szCs w:val="19"/>
-          <w:highlight w:val="white"/>
-        </w:rPr>
-        <w:t>Prescalers</w:t>
-      </w:r>
-      <w:proofErr w:type="spellEnd"/>
-      <w:r>
-        <w:rPr>
-          <w:rFonts w:ascii="Consolas" w:hAnsi="Consolas" w:cs="Consolas"/>
-          <w:color w:val="008000"/>
-          <w:sz w:val="19"/>
-          <w:szCs w:val="19"/>
-          <w:highlight w:val="white"/>
-        </w:rPr>
-        <w:t xml:space="preserve"> of the frequency of the timer</w:t>
+        <w:t>Provide selection for Prescalers of the frequency of the timer</w:t>
       </w:r>
       <w:r>
         <w:tab/>
@@ -17720,7 +17518,6 @@
           <w:highlight w:val="white"/>
         </w:rPr>
       </w:pPr>
-      <w:proofErr w:type="spellStart"/>
       <w:r>
         <w:rPr>
           <w:rFonts w:ascii="Consolas" w:hAnsi="Consolas" w:cs="Consolas"/>
@@ -17729,9 +17526,138 @@
           <w:szCs w:val="19"/>
           <w:highlight w:val="white"/>
         </w:rPr>
-        <w:t>typedef</w:t>
-      </w:r>
-      <w:proofErr w:type="spellEnd"/>
+        <w:t>typedef enum</w:t>
+      </w:r>
+      <w:r>
+        <w:rPr>
+          <w:rFonts w:ascii="Consolas" w:hAnsi="Consolas" w:cs="Consolas"/>
+          <w:color w:val="000000"/>
+          <w:sz w:val="19"/>
+          <w:szCs w:val="19"/>
+          <w:highlight w:val="white"/>
+        </w:rPr>
+        <w:t>{</w:t>
+      </w:r>
+      <w:r>
+        <w:rPr>
+          <w:rFonts w:ascii="Consolas" w:hAnsi="Consolas" w:cs="Consolas"/>
+          <w:color w:val="A000A0"/>
+          <w:sz w:val="19"/>
+          <w:szCs w:val="19"/>
+          <w:highlight w:val="white"/>
+        </w:rPr>
+        <w:t>STOP</w:t>
+      </w:r>
+      <w:r>
+        <w:rPr>
+          <w:rFonts w:ascii="Consolas" w:hAnsi="Consolas" w:cs="Consolas"/>
+          <w:color w:val="000000"/>
+          <w:sz w:val="19"/>
+          <w:szCs w:val="19"/>
+          <w:highlight w:val="white"/>
+        </w:rPr>
+        <w:t>,</w:t>
+      </w:r>
+      <w:r>
+        <w:rPr>
+          <w:rFonts w:ascii="Consolas" w:hAnsi="Consolas" w:cs="Consolas"/>
+          <w:color w:val="A000A0"/>
+          <w:sz w:val="19"/>
+          <w:szCs w:val="19"/>
+          <w:highlight w:val="white"/>
+        </w:rPr>
+        <w:t>NO_PRESC</w:t>
+      </w:r>
+      <w:r>
+        <w:rPr>
+          <w:rFonts w:ascii="Consolas" w:hAnsi="Consolas" w:cs="Consolas"/>
+          <w:color w:val="000000"/>
+          <w:sz w:val="19"/>
+          <w:szCs w:val="19"/>
+          <w:highlight w:val="white"/>
+        </w:rPr>
+        <w:t>,</w:t>
+      </w:r>
+      <w:r>
+        <w:rPr>
+          <w:rFonts w:ascii="Consolas" w:hAnsi="Consolas" w:cs="Consolas"/>
+          <w:color w:val="A000A0"/>
+          <w:sz w:val="19"/>
+          <w:szCs w:val="19"/>
+          <w:highlight w:val="white"/>
+        </w:rPr>
+        <w:t>_8_PRESC</w:t>
+      </w:r>
+      <w:r>
+        <w:rPr>
+          <w:rFonts w:ascii="Consolas" w:hAnsi="Consolas" w:cs="Consolas"/>
+          <w:color w:val="000000"/>
+          <w:sz w:val="19"/>
+          <w:szCs w:val="19"/>
+          <w:highlight w:val="white"/>
+        </w:rPr>
+        <w:t>,</w:t>
+      </w:r>
+      <w:r>
+        <w:rPr>
+          <w:rFonts w:ascii="Consolas" w:hAnsi="Consolas" w:cs="Consolas"/>
+          <w:color w:val="A000A0"/>
+          <w:sz w:val="19"/>
+          <w:szCs w:val="19"/>
+          <w:highlight w:val="white"/>
+        </w:rPr>
+        <w:t>_64_PRESC</w:t>
+      </w:r>
+      <w:r>
+        <w:rPr>
+          <w:rFonts w:ascii="Consolas" w:hAnsi="Consolas" w:cs="Consolas"/>
+          <w:color w:val="000000"/>
+          <w:sz w:val="19"/>
+          <w:szCs w:val="19"/>
+          <w:highlight w:val="white"/>
+        </w:rPr>
+        <w:t>,</w:t>
+      </w:r>
+      <w:r>
+        <w:rPr>
+          <w:rFonts w:ascii="Consolas" w:hAnsi="Consolas" w:cs="Consolas"/>
+          <w:color w:val="A000A0"/>
+          <w:sz w:val="19"/>
+          <w:szCs w:val="19"/>
+          <w:highlight w:val="white"/>
+        </w:rPr>
+        <w:t>_256_PRESC</w:t>
+      </w:r>
+      <w:r>
+        <w:rPr>
+          <w:rFonts w:ascii="Consolas" w:hAnsi="Consolas" w:cs="Consolas"/>
+          <w:color w:val="000000"/>
+          <w:sz w:val="19"/>
+          <w:szCs w:val="19"/>
+          <w:highlight w:val="white"/>
+        </w:rPr>
+        <w:t xml:space="preserve">, </w:t>
+      </w:r>
+      <w:r>
+        <w:rPr>
+          <w:rFonts w:ascii="Consolas" w:hAnsi="Consolas" w:cs="Consolas"/>
+          <w:color w:val="A000A0"/>
+          <w:sz w:val="19"/>
+          <w:szCs w:val="19"/>
+          <w:highlight w:val="white"/>
+        </w:rPr>
+        <w:t>_1024_PRESC</w:t>
+      </w:r>
+      <w:r>
+        <w:rPr>
+          <w:rFonts w:ascii="Consolas" w:hAnsi="Consolas" w:cs="Consolas"/>
+          <w:color w:val="000000"/>
+          <w:sz w:val="19"/>
+          <w:szCs w:val="19"/>
+          <w:highlight w:val="white"/>
+        </w:rPr>
+        <w:t xml:space="preserve">} </w:t>
+      </w:r>
       <w:r>
         <w:rPr>
           <w:rFonts w:ascii="Consolas" w:hAnsi="Consolas" w:cs="Consolas"/>
@@ -17740,10 +17666,8 @@
           <w:szCs w:val="19"/>
           <w:highlight w:val="white"/>
         </w:rPr>
-        <w:t xml:space="preserve"> </w:t>
-      </w:r>
-      <w:proofErr w:type="spellStart"/>
-      <w:proofErr w:type="gramStart"/>
+        <w:t>Prescaler</w:t>
+      </w:r>
       <w:r>
         <w:rPr>
           <w:rFonts w:ascii="Consolas" w:hAnsi="Consolas" w:cs="Consolas"/>
@@ -17752,172 +17676,8 @@
           <w:szCs w:val="19"/>
           <w:highlight w:val="white"/>
         </w:rPr>
-        <w:t>enum</w:t>
-      </w:r>
-      <w:proofErr w:type="spellEnd"/>
-      <w:r>
-        <w:rPr>
-          <w:rFonts w:ascii="Consolas" w:hAnsi="Consolas" w:cs="Consolas"/>
-          <w:color w:val="000000"/>
-          <w:sz w:val="19"/>
-          <w:szCs w:val="19"/>
-          <w:highlight w:val="white"/>
-        </w:rPr>
-        <w:t>{</w:t>
-      </w:r>
-      <w:proofErr w:type="gramEnd"/>
-      <w:r>
-        <w:rPr>
-          <w:rFonts w:ascii="Consolas" w:hAnsi="Consolas" w:cs="Consolas"/>
-          <w:color w:val="A000A0"/>
-          <w:sz w:val="19"/>
-          <w:szCs w:val="19"/>
-          <w:highlight w:val="white"/>
-        </w:rPr>
-        <w:t>STOP</w:t>
-      </w:r>
-      <w:r>
-        <w:rPr>
-          <w:rFonts w:ascii="Consolas" w:hAnsi="Consolas" w:cs="Consolas"/>
-          <w:color w:val="000000"/>
-          <w:sz w:val="19"/>
-          <w:szCs w:val="19"/>
-          <w:highlight w:val="white"/>
-        </w:rPr>
-        <w:t>,</w:t>
-      </w:r>
-      <w:r>
-        <w:rPr>
-          <w:rFonts w:ascii="Consolas" w:hAnsi="Consolas" w:cs="Consolas"/>
-          <w:color w:val="A000A0"/>
-          <w:sz w:val="19"/>
-          <w:szCs w:val="19"/>
-          <w:highlight w:val="white"/>
-        </w:rPr>
-        <w:t>NO_PRESC</w:t>
-      </w:r>
-      <w:r>
-        <w:rPr>
-          <w:rFonts w:ascii="Consolas" w:hAnsi="Consolas" w:cs="Consolas"/>
-          <w:color w:val="000000"/>
-          <w:sz w:val="19"/>
-          <w:szCs w:val="19"/>
-          <w:highlight w:val="white"/>
-        </w:rPr>
-        <w:t>,</w:t>
-      </w:r>
-      <w:r>
-        <w:rPr>
-          <w:rFonts w:ascii="Consolas" w:hAnsi="Consolas" w:cs="Consolas"/>
-          <w:color w:val="A000A0"/>
-          <w:sz w:val="19"/>
-          <w:szCs w:val="19"/>
-          <w:highlight w:val="white"/>
-        </w:rPr>
-        <w:t>_8_PRESC</w:t>
-      </w:r>
-      <w:r>
-        <w:rPr>
-          <w:rFonts w:ascii="Consolas" w:hAnsi="Consolas" w:cs="Consolas"/>
-          <w:color w:val="000000"/>
-          <w:sz w:val="19"/>
-          <w:szCs w:val="19"/>
-          <w:highlight w:val="white"/>
-        </w:rPr>
-        <w:t>,</w:t>
-      </w:r>
-      <w:r>
-        <w:rPr>
-          <w:rFonts w:ascii="Consolas" w:hAnsi="Consolas" w:cs="Consolas"/>
-          <w:color w:val="A000A0"/>
-          <w:sz w:val="19"/>
-          <w:szCs w:val="19"/>
-          <w:highlight w:val="white"/>
-        </w:rPr>
-        <w:t>_16_PRESC</w:t>
-      </w:r>
-      <w:r>
-        <w:rPr>
-          <w:rFonts w:ascii="Consolas" w:hAnsi="Consolas" w:cs="Consolas"/>
-          <w:color w:val="000000"/>
-          <w:sz w:val="19"/>
-          <w:szCs w:val="19"/>
-          <w:highlight w:val="white"/>
-        </w:rPr>
-        <w:t>,</w:t>
-      </w:r>
-      <w:r>
-        <w:rPr>
-          <w:rFonts w:ascii="Consolas" w:hAnsi="Consolas" w:cs="Consolas"/>
-          <w:color w:val="A000A0"/>
-          <w:sz w:val="19"/>
-          <w:szCs w:val="19"/>
-          <w:highlight w:val="white"/>
-        </w:rPr>
-        <w:t>_64_PRESC</w:t>
-      </w:r>
-      <w:r>
-        <w:rPr>
-          <w:rFonts w:ascii="Consolas" w:hAnsi="Consolas" w:cs="Consolas"/>
-          <w:color w:val="000000"/>
-          <w:sz w:val="19"/>
-          <w:szCs w:val="19"/>
-          <w:highlight w:val="white"/>
-        </w:rPr>
-        <w:t>,</w:t>
-      </w:r>
-      <w:r>
-        <w:rPr>
-          <w:rFonts w:ascii="Consolas" w:hAnsi="Consolas" w:cs="Consolas"/>
-          <w:color w:val="A000A0"/>
-          <w:sz w:val="19"/>
-          <w:szCs w:val="19"/>
-          <w:highlight w:val="white"/>
-        </w:rPr>
-        <w:t>_256_PRESC</w:t>
-      </w:r>
-      <w:r>
-        <w:rPr>
-          <w:rFonts w:ascii="Consolas" w:hAnsi="Consolas" w:cs="Consolas"/>
-          <w:color w:val="000000"/>
-          <w:sz w:val="19"/>
-          <w:szCs w:val="19"/>
-          <w:highlight w:val="white"/>
-        </w:rPr>
-        <w:t xml:space="preserve">, </w:t>
-      </w:r>
-      <w:r>
-        <w:rPr>
-          <w:rFonts w:ascii="Consolas" w:hAnsi="Consolas" w:cs="Consolas"/>
-          <w:color w:val="A000A0"/>
-          <w:sz w:val="19"/>
-          <w:szCs w:val="19"/>
-          <w:highlight w:val="white"/>
-        </w:rPr>
-        <w:t>_1024_PRESC</w:t>
-      </w:r>
-      <w:r>
-        <w:rPr>
-          <w:rFonts w:ascii="Consolas" w:hAnsi="Consolas" w:cs="Consolas"/>
-          <w:color w:val="000000"/>
-          <w:sz w:val="19"/>
-          <w:szCs w:val="19"/>
-          <w:highlight w:val="white"/>
-        </w:rPr>
-        <w:t xml:space="preserve">} </w:t>
-      </w:r>
-      <w:proofErr w:type="spellStart"/>
-      <w:r>
-        <w:rPr>
-          <w:rFonts w:ascii="Consolas" w:hAnsi="Consolas" w:cs="Consolas"/>
-          <w:color w:val="0000FF"/>
-          <w:sz w:val="19"/>
-          <w:szCs w:val="19"/>
-          <w:highlight w:val="white"/>
-        </w:rPr>
-        <w:t>Prescaler</w:t>
-      </w:r>
-      <w:proofErr w:type="spellEnd"/>
+        <w:t>_EN</w:t>
+      </w:r>
       <w:r>
         <w:rPr>
           <w:rFonts w:ascii="Consolas" w:hAnsi="Consolas" w:cs="Consolas"/>
@@ -17958,7 +17718,6 @@
       <w:r>
         <w:tab/>
       </w:r>
-      <w:proofErr w:type="gramStart"/>
       <w:r>
         <w:rPr>
           <w:rFonts w:ascii="Consolas" w:hAnsi="Consolas" w:cs="Consolas"/>
@@ -17967,31 +17726,8 @@
           <w:szCs w:val="19"/>
           <w:highlight w:val="white"/>
         </w:rPr>
-        <w:t>This bits</w:t>
-      </w:r>
-      <w:proofErr w:type="gramEnd"/>
-      <w:r>
-        <w:rPr>
-          <w:rFonts w:ascii="Consolas" w:hAnsi="Consolas" w:cs="Consolas"/>
-          <w:color w:val="008000"/>
-          <w:sz w:val="19"/>
-          <w:szCs w:val="19"/>
-          <w:highlight w:val="white"/>
-        </w:rPr>
-        <w:t xml:space="preserve"> define the </w:t>
-      </w:r>
-      <w:proofErr w:type="spellStart"/>
-      <w:r>
-        <w:rPr>
-          <w:rFonts w:ascii="Consolas" w:hAnsi="Consolas" w:cs="Consolas"/>
-          <w:color w:val="008000"/>
-          <w:sz w:val="19"/>
-          <w:szCs w:val="19"/>
-          <w:highlight w:val="white"/>
-        </w:rPr>
-        <w:t>Prescaler</w:t>
-      </w:r>
-      <w:proofErr w:type="spellEnd"/>
+        <w:t>This bits define the Prescaler</w:t>
+      </w:r>
       <w:r>
         <w:rPr>
           <w:rFonts w:ascii="Consolas" w:hAnsi="Consolas" w:cs="Consolas"/>
@@ -18242,7 +17978,6 @@
           <w:highlight w:val="white"/>
         </w:rPr>
       </w:pPr>
-      <w:proofErr w:type="gramStart"/>
       <w:r>
         <w:rPr>
           <w:rFonts w:ascii="Consolas" w:hAnsi="Consolas" w:cs="Consolas"/>
@@ -18271,18 +18006,7 @@
           <w:szCs w:val="19"/>
           <w:highlight w:val="white"/>
         </w:rPr>
-        <w:t>its</w:t>
-      </w:r>
-      <w:proofErr w:type="gramEnd"/>
-      <w:r>
-        <w:rPr>
-          <w:rFonts w:ascii="Consolas" w:hAnsi="Consolas" w:cs="Consolas"/>
-          <w:color w:val="008000"/>
-          <w:sz w:val="19"/>
-          <w:szCs w:val="19"/>
-          <w:highlight w:val="white"/>
-        </w:rPr>
-        <w:t xml:space="preserve"> define compare output mode</w:t>
+        <w:t>its define compare output mode</w:t>
       </w:r>
     </w:p>
     <w:p>
@@ -18457,7 +18181,6 @@
           <w:highlight w:val="white"/>
         </w:rPr>
       </w:pPr>
-      <w:proofErr w:type="gramStart"/>
       <w:r>
         <w:rPr>
           <w:rFonts w:ascii="Consolas" w:hAnsi="Consolas" w:cs="Consolas"/>
@@ -18486,18 +18209,7 @@
           <w:szCs w:val="19"/>
           <w:highlight w:val="white"/>
         </w:rPr>
-        <w:t>its</w:t>
-      </w:r>
-      <w:proofErr w:type="gramEnd"/>
-      <w:r>
-        <w:rPr>
-          <w:rFonts w:ascii="Consolas" w:hAnsi="Consolas" w:cs="Consolas"/>
-          <w:color w:val="008000"/>
-          <w:sz w:val="19"/>
-          <w:szCs w:val="19"/>
-          <w:highlight w:val="white"/>
-        </w:rPr>
-        <w:t xml:space="preserve"> define compare output mode</w:t>
+        <w:t>its define compare output mode</w:t>
       </w:r>
     </w:p>
     <w:p>
@@ -18792,39 +18504,17 @@
           <w:szCs w:val="19"/>
           <w:highlight w:val="white"/>
         </w:rPr>
-        <w:t>Timer0_</w:t>
-      </w:r>
-      <w:proofErr w:type="gramStart"/>
-      <w:r>
-        <w:rPr>
-          <w:rFonts w:ascii="Consolas" w:hAnsi="Consolas" w:cs="Consolas"/>
-          <w:color w:val="880000"/>
-          <w:sz w:val="19"/>
-          <w:szCs w:val="19"/>
-          <w:highlight w:val="white"/>
-        </w:rPr>
-        <w:t>Init</w:t>
-      </w:r>
-      <w:r>
-        <w:rPr>
-          <w:rFonts w:ascii="Consolas" w:hAnsi="Consolas" w:cs="Consolas"/>
-          <w:color w:val="000000"/>
-          <w:sz w:val="19"/>
-          <w:szCs w:val="19"/>
-          <w:highlight w:val="white"/>
-        </w:rPr>
-        <w:t>(</w:t>
-      </w:r>
-      <w:proofErr w:type="gramEnd"/>
-      <w:r>
-        <w:rPr>
-          <w:rFonts w:ascii="Consolas" w:hAnsi="Consolas" w:cs="Consolas"/>
-          <w:color w:val="000000"/>
-          <w:sz w:val="19"/>
-          <w:szCs w:val="19"/>
-          <w:highlight w:val="white"/>
-        </w:rPr>
-        <w:t>);</w:t>
+        <w:t>Timer0_Init</w:t>
+      </w:r>
+      <w:r>
+        <w:rPr>
+          <w:rFonts w:ascii="Consolas" w:hAnsi="Consolas" w:cs="Consolas"/>
+          <w:color w:val="000000"/>
+          <w:sz w:val="19"/>
+          <w:szCs w:val="19"/>
+          <w:highlight w:val="white"/>
+        </w:rPr>
+        <w:t>();</w:t>
       </w:r>
     </w:p>
     <w:p>
@@ -18868,7 +18558,7 @@
           <w:szCs w:val="19"/>
           <w:highlight w:val="white"/>
         </w:rPr>
-        <w:t xml:space="preserve">For Initializing the timer </w:t>
+        <w:t xml:space="preserve">For Initializing the timers </w:t>
       </w:r>
       <w:r>
         <w:rPr>
@@ -18908,7 +18598,27 @@
           <w:szCs w:val="19"/>
           <w:highlight w:val="white"/>
         </w:rPr>
-        <w:t>Timer Mode.</w:t>
+        <w:t>Timer Mode</w:t>
+      </w:r>
+      <w:r>
+        <w:rPr>
+          <w:rFonts w:ascii="Consolas" w:hAnsi="Consolas" w:cs="Consolas"/>
+          <w:color w:val="008000"/>
+          <w:sz w:val="19"/>
+          <w:szCs w:val="19"/>
+          <w:highlight w:val="white"/>
+        </w:rPr>
+        <w:t xml:space="preserve"> and prescaler</w:t>
+      </w:r>
+      <w:r>
+        <w:rPr>
+          <w:rFonts w:ascii="Consolas" w:hAnsi="Consolas" w:cs="Consolas"/>
+          <w:color w:val="008000"/>
+          <w:sz w:val="19"/>
+          <w:szCs w:val="19"/>
+          <w:highlight w:val="white"/>
+        </w:rPr>
+        <w:t>.</w:t>
       </w:r>
     </w:p>
     <w:p>
@@ -18952,13 +18662,15 @@
     <w:p>
       <w:pPr>
         <w:pStyle w:val="NoSpacing"/>
-        <w:ind w:left="1440" w:firstLine="720"/>
-        <w:rPr>
-          <w:sz w:val="19"/>
-          <w:szCs w:val="19"/>
-        </w:rPr>
-      </w:pPr>
-      <w:proofErr w:type="spellStart"/>
+        <w:numPr>
+          <w:ilvl w:val="1"/>
+          <w:numId w:val="3"/>
+        </w:numPr>
+        <w:rPr>
+          <w:sz w:val="19"/>
+          <w:szCs w:val="19"/>
+        </w:rPr>
+      </w:pPr>
       <w:r>
         <w:rPr>
           <w:rFonts w:ascii="Consolas" w:hAnsi="Consolas" w:cs="Consolas"/>
@@ -18971,7 +18683,6 @@
         </w:rPr>
         <w:t>Tmode</w:t>
       </w:r>
-      <w:proofErr w:type="spellEnd"/>
       <w:r>
         <w:rPr>
           <w:rFonts w:ascii="Consolas" w:hAnsi="Consolas" w:cs="Consolas"/>
@@ -19003,7 +18714,6 @@
         </w:rPr>
         <w:t xml:space="preserve"> </w:t>
       </w:r>
-      <w:proofErr w:type="spellStart"/>
       <w:r>
         <w:rPr>
           <w:rFonts w:ascii="Consolas" w:hAnsi="Consolas" w:cs="Consolas"/>
@@ -19014,7 +18724,6 @@
         </w:rPr>
         <w:t>timer_modes</w:t>
       </w:r>
-      <w:proofErr w:type="spellEnd"/>
       <w:r>
         <w:rPr>
           <w:rFonts w:ascii="Consolas" w:hAnsi="Consolas" w:cs="Consolas"/>
@@ -19023,23 +18732,182 @@
           <w:szCs w:val="19"/>
           <w:highlight w:val="white"/>
         </w:rPr>
+        <w:t>_EN</w:t>
+      </w:r>
+      <w:r>
+        <w:rPr>
+          <w:rFonts w:ascii="Consolas" w:hAnsi="Consolas" w:cs="Consolas"/>
+          <w:color w:val="0000FF"/>
+          <w:sz w:val="19"/>
+          <w:szCs w:val="19"/>
+          <w:highlight w:val="white"/>
+        </w:rPr>
         <w:t xml:space="preserve"> </w:t>
       </w:r>
-      <w:proofErr w:type="spellStart"/>
-      <w:r>
-        <w:rPr>
-          <w:sz w:val="19"/>
-          <w:szCs w:val="19"/>
-        </w:rPr>
-        <w:t>enum</w:t>
-      </w:r>
-      <w:proofErr w:type="spellEnd"/>
-      <w:r>
-        <w:rPr>
-          <w:sz w:val="19"/>
-          <w:szCs w:val="19"/>
-        </w:rPr>
-        <w:t>.</w:t>
+      <w:r>
+        <w:rPr>
+          <w:sz w:val="19"/>
+          <w:szCs w:val="19"/>
+        </w:rPr>
+        <w:t>enum.</w:t>
+      </w:r>
+    </w:p>
+    <w:p>
+      <w:pPr>
+        <w:pStyle w:val="NoSpacing"/>
+        <w:ind w:left="2160"/>
+        <w:rPr>
+          <w:rFonts w:ascii="Consolas" w:hAnsi="Consolas" w:cs="Consolas"/>
+          <w:b/>
+          <w:bCs/>
+          <w:color w:val="000080"/>
+          <w:sz w:val="19"/>
+          <w:szCs w:val="19"/>
+          <w:highlight w:val="white"/>
+        </w:rPr>
+      </w:pPr>
+    </w:p>
+    <w:p>
+      <w:pPr>
+        <w:pStyle w:val="NoSpacing"/>
+        <w:numPr>
+          <w:ilvl w:val="1"/>
+          <w:numId w:val="3"/>
+        </w:numPr>
+        <w:rPr>
+          <w:sz w:val="19"/>
+          <w:szCs w:val="19"/>
+        </w:rPr>
+      </w:pPr>
+      <w:r>
+        <w:rPr>
+          <w:rFonts w:ascii="Consolas" w:hAnsi="Consolas" w:cs="Consolas"/>
+          <w:b/>
+          <w:bCs/>
+          <w:color w:val="000080"/>
+          <w:sz w:val="19"/>
+          <w:szCs w:val="19"/>
+          <w:highlight w:val="white"/>
+        </w:rPr>
+        <w:t>pres</w:t>
+      </w:r>
+      <w:r>
+        <w:rPr>
+          <w:rFonts w:ascii="Consolas" w:hAnsi="Consolas" w:cs="Consolas"/>
+          <w:color w:val="000080"/>
+          <w:sz w:val="19"/>
+          <w:szCs w:val="19"/>
+          <w:highlight w:val="white"/>
+        </w:rPr>
+        <w:t xml:space="preserve"> </w:t>
+      </w:r>
+      <w:r>
+        <w:rPr>
+          <w:sz w:val="19"/>
+          <w:szCs w:val="19"/>
+        </w:rPr>
+        <w:t xml:space="preserve">is used to set </w:t>
+      </w:r>
+      <w:r>
+        <w:rPr>
+          <w:sz w:val="19"/>
+          <w:szCs w:val="19"/>
+        </w:rPr>
+        <w:t xml:space="preserve">he </w:t>
+      </w:r>
+      <w:r>
+        <w:rPr>
+          <w:sz w:val="19"/>
+          <w:szCs w:val="19"/>
+        </w:rPr>
+        <w:t>pres</w:t>
+      </w:r>
+      <w:r>
+        <w:rPr>
+          <w:sz w:val="19"/>
+          <w:szCs w:val="19"/>
+        </w:rPr>
+        <w:t>c</w:t>
+      </w:r>
+      <w:r>
+        <w:rPr>
+          <w:sz w:val="19"/>
+          <w:szCs w:val="19"/>
+        </w:rPr>
+        <w:t>ale</w:t>
+      </w:r>
+      <w:r>
+        <w:rPr>
+          <w:sz w:val="19"/>
+          <w:szCs w:val="19"/>
+        </w:rPr>
+        <w:t>r</w:t>
+      </w:r>
+      <w:r>
+        <w:rPr>
+          <w:sz w:val="19"/>
+          <w:szCs w:val="19"/>
+        </w:rPr>
+        <w:t xml:space="preserve"> or</w:t>
+      </w:r>
+      <w:r>
+        <w:rPr>
+          <w:sz w:val="19"/>
+          <w:szCs w:val="19"/>
+        </w:rPr>
+        <w:t xml:space="preserve"> set</w:t>
+      </w:r>
+      <w:r>
+        <w:rPr>
+          <w:sz w:val="19"/>
+          <w:szCs w:val="19"/>
+        </w:rPr>
+        <w:t xml:space="preserve"> stop condition</w:t>
+      </w:r>
+      <w:r>
+        <w:rPr>
+          <w:sz w:val="19"/>
+          <w:szCs w:val="19"/>
+        </w:rPr>
+        <w:t xml:space="preserve"> for Timer0, it</w:t>
+      </w:r>
+      <w:r>
+        <w:rPr>
+          <w:sz w:val="19"/>
+          <w:szCs w:val="19"/>
+        </w:rPr>
+        <w:t xml:space="preserve"> can be selected from</w:t>
+      </w:r>
+      <w:r>
+        <w:rPr>
+          <w:sz w:val="19"/>
+          <w:szCs w:val="19"/>
+        </w:rPr>
+        <w:t xml:space="preserve"> </w:t>
+      </w:r>
+      <w:r>
+        <w:rPr>
+          <w:rFonts w:ascii="Consolas" w:hAnsi="Consolas" w:cs="Consolas"/>
+          <w:color w:val="0000FF"/>
+          <w:sz w:val="19"/>
+          <w:szCs w:val="19"/>
+          <w:highlight w:val="white"/>
+        </w:rPr>
+        <w:t>Prescaler_EN</w:t>
+      </w:r>
+      <w:r>
+        <w:rPr>
+          <w:sz w:val="19"/>
+          <w:szCs w:val="19"/>
+        </w:rPr>
+        <w:t xml:space="preserve"> </w:t>
+      </w:r>
+      <w:r>
+        <w:rPr>
+          <w:sz w:val="19"/>
+          <w:szCs w:val="19"/>
+        </w:rPr>
+        <w:t>enum.</w:t>
       </w:r>
     </w:p>
     <w:p>
@@ -19149,39 +19017,17 @@
           <w:szCs w:val="19"/>
           <w:highlight w:val="white"/>
         </w:rPr>
-        <w:t>Timer0_</w:t>
-      </w:r>
-      <w:proofErr w:type="gramStart"/>
-      <w:r>
-        <w:rPr>
-          <w:rFonts w:ascii="Consolas" w:hAnsi="Consolas" w:cs="Consolas"/>
-          <w:color w:val="880000"/>
-          <w:sz w:val="19"/>
-          <w:szCs w:val="19"/>
-          <w:highlight w:val="white"/>
-        </w:rPr>
-        <w:t>start</w:t>
-      </w:r>
-      <w:r>
-        <w:rPr>
-          <w:rFonts w:ascii="Consolas" w:hAnsi="Consolas" w:cs="Consolas"/>
-          <w:color w:val="000000"/>
-          <w:sz w:val="19"/>
-          <w:szCs w:val="19"/>
-          <w:highlight w:val="white"/>
-        </w:rPr>
-        <w:t>(</w:t>
-      </w:r>
-      <w:proofErr w:type="gramEnd"/>
-      <w:r>
-        <w:rPr>
-          <w:rFonts w:ascii="Consolas" w:hAnsi="Consolas" w:cs="Consolas"/>
-          <w:color w:val="000000"/>
-          <w:sz w:val="19"/>
-          <w:szCs w:val="19"/>
-          <w:highlight w:val="white"/>
-        </w:rPr>
-        <w:t>);</w:t>
+        <w:t>Timer0_start</w:t>
+      </w:r>
+      <w:r>
+        <w:rPr>
+          <w:rFonts w:ascii="Consolas" w:hAnsi="Consolas" w:cs="Consolas"/>
+          <w:color w:val="000000"/>
+          <w:sz w:val="19"/>
+          <w:szCs w:val="19"/>
+          <w:highlight w:val="white"/>
+        </w:rPr>
+        <w:t>();</w:t>
       </w:r>
     </w:p>
     <w:p>
@@ -19368,39 +19214,17 @@
           <w:szCs w:val="19"/>
           <w:highlight w:val="white"/>
         </w:rPr>
-        <w:t>Timer0_</w:t>
-      </w:r>
-      <w:proofErr w:type="gramStart"/>
-      <w:r>
-        <w:rPr>
-          <w:rFonts w:ascii="Consolas" w:hAnsi="Consolas" w:cs="Consolas"/>
-          <w:color w:val="880000"/>
-          <w:sz w:val="19"/>
-          <w:szCs w:val="19"/>
-          <w:highlight w:val="white"/>
-        </w:rPr>
-        <w:t>Stop</w:t>
-      </w:r>
-      <w:r>
-        <w:rPr>
-          <w:rFonts w:ascii="Consolas" w:hAnsi="Consolas" w:cs="Consolas"/>
-          <w:color w:val="000000"/>
-          <w:sz w:val="19"/>
-          <w:szCs w:val="19"/>
-          <w:highlight w:val="white"/>
-        </w:rPr>
-        <w:t>(</w:t>
-      </w:r>
-      <w:proofErr w:type="gramEnd"/>
-      <w:r>
-        <w:rPr>
-          <w:rFonts w:ascii="Consolas" w:hAnsi="Consolas" w:cs="Consolas"/>
-          <w:color w:val="000000"/>
-          <w:sz w:val="19"/>
-          <w:szCs w:val="19"/>
-          <w:highlight w:val="white"/>
-        </w:rPr>
-        <w:t>);</w:t>
+        <w:t>Timer0_Stop</w:t>
+      </w:r>
+      <w:r>
+        <w:rPr>
+          <w:rFonts w:ascii="Consolas" w:hAnsi="Consolas" w:cs="Consolas"/>
+          <w:color w:val="000000"/>
+          <w:sz w:val="19"/>
+          <w:szCs w:val="19"/>
+          <w:highlight w:val="white"/>
+        </w:rPr>
+        <w:t>();</w:t>
       </w:r>
     </w:p>
     <w:p>
@@ -19580,8 +19404,6 @@
           <w:highlight w:val="white"/>
         </w:rPr>
       </w:pPr>
-      <w:proofErr w:type="spellStart"/>
-      <w:proofErr w:type="gramStart"/>
       <w:r>
         <w:rPr>
           <w:rFonts w:ascii="Consolas" w:hAnsi="Consolas" w:cs="Consolas"/>
@@ -19592,27 +19414,15 @@
         </w:rPr>
         <w:t>ResetTimer</w:t>
       </w:r>
-      <w:proofErr w:type="spellEnd"/>
-      <w:r>
-        <w:rPr>
-          <w:rFonts w:ascii="Consolas" w:hAnsi="Consolas" w:cs="Consolas"/>
-          <w:color w:val="000000"/>
-          <w:sz w:val="19"/>
-          <w:szCs w:val="19"/>
-          <w:highlight w:val="white"/>
-        </w:rPr>
-        <w:t>(</w:t>
-      </w:r>
-      <w:proofErr w:type="gramEnd"/>
-      <w:r>
-        <w:rPr>
-          <w:rFonts w:ascii="Consolas" w:hAnsi="Consolas" w:cs="Consolas"/>
-          <w:color w:val="000000"/>
-          <w:sz w:val="19"/>
-          <w:szCs w:val="19"/>
-          <w:highlight w:val="white"/>
-        </w:rPr>
-        <w:t>);</w:t>
+      <w:r>
+        <w:rPr>
+          <w:rFonts w:ascii="Consolas" w:hAnsi="Consolas" w:cs="Consolas"/>
+          <w:color w:val="000000"/>
+          <w:sz w:val="19"/>
+          <w:szCs w:val="19"/>
+          <w:highlight w:val="white"/>
+        </w:rPr>
+        <w:t>();</w:t>
       </w:r>
     </w:p>
     <w:p>
@@ -20179,7 +19989,6 @@
           <w:highlight w:val="white"/>
         </w:rPr>
       </w:pPr>
-      <w:proofErr w:type="spellStart"/>
       <w:r>
         <w:rPr>
           <w:rFonts w:ascii="Consolas" w:hAnsi="Consolas" w:cs="Consolas"/>
@@ -20188,40 +19997,17 @@
           <w:szCs w:val="19"/>
           <w:highlight w:val="white"/>
         </w:rPr>
-        <w:t>timer_delay_</w:t>
-      </w:r>
-      <w:proofErr w:type="gramStart"/>
-      <w:r>
-        <w:rPr>
-          <w:rFonts w:ascii="Consolas" w:hAnsi="Consolas" w:cs="Consolas"/>
-          <w:color w:val="880000"/>
-          <w:sz w:val="19"/>
-          <w:szCs w:val="19"/>
-          <w:highlight w:val="white"/>
-        </w:rPr>
-        <w:t>us</w:t>
-      </w:r>
-      <w:proofErr w:type="spellEnd"/>
-      <w:r>
-        <w:rPr>
-          <w:rFonts w:ascii="Consolas" w:hAnsi="Consolas" w:cs="Consolas"/>
-          <w:color w:val="000000"/>
-          <w:sz w:val="19"/>
-          <w:szCs w:val="19"/>
-          <w:highlight w:val="white"/>
-        </w:rPr>
-        <w:t>(</w:t>
-      </w:r>
-      <w:proofErr w:type="gramEnd"/>
-      <w:r>
-        <w:rPr>
-          <w:rFonts w:ascii="Consolas" w:hAnsi="Consolas" w:cs="Consolas"/>
-          <w:color w:val="000000"/>
-          <w:sz w:val="19"/>
-          <w:szCs w:val="19"/>
-          <w:highlight w:val="white"/>
-        </w:rPr>
-        <w:t>);</w:t>
+        <w:t>timer_delay_us</w:t>
+      </w:r>
+      <w:r>
+        <w:rPr>
+          <w:rFonts w:ascii="Consolas" w:hAnsi="Consolas" w:cs="Consolas"/>
+          <w:color w:val="000000"/>
+          <w:sz w:val="19"/>
+          <w:szCs w:val="19"/>
+          <w:highlight w:val="white"/>
+        </w:rPr>
+        <w:t>();</w:t>
       </w:r>
     </w:p>
     <w:p>
@@ -20294,8 +20080,6 @@
         </w:rPr>
         <w:t xml:space="preserve">It uses </w:t>
       </w:r>
-      <w:proofErr w:type="spellStart"/>
-      <w:proofErr w:type="gramStart"/>
       <w:r>
         <w:rPr>
           <w:rFonts w:ascii="Consolas" w:hAnsi="Consolas" w:cs="Consolas"/>
@@ -20306,27 +20090,15 @@
         </w:rPr>
         <w:t>ResetTimer</w:t>
       </w:r>
-      <w:proofErr w:type="spellEnd"/>
-      <w:r>
-        <w:rPr>
-          <w:rFonts w:ascii="Consolas" w:hAnsi="Consolas" w:cs="Consolas"/>
-          <w:color w:val="000000"/>
-          <w:sz w:val="19"/>
-          <w:szCs w:val="19"/>
-          <w:highlight w:val="white"/>
-        </w:rPr>
-        <w:t>(</w:t>
-      </w:r>
-      <w:proofErr w:type="gramEnd"/>
-      <w:r>
-        <w:rPr>
-          <w:rFonts w:ascii="Consolas" w:hAnsi="Consolas" w:cs="Consolas"/>
-          <w:color w:val="000000"/>
-          <w:sz w:val="19"/>
-          <w:szCs w:val="19"/>
-          <w:highlight w:val="white"/>
-        </w:rPr>
-        <w:t>) ,</w:t>
+      <w:r>
+        <w:rPr>
+          <w:rFonts w:ascii="Consolas" w:hAnsi="Consolas" w:cs="Consolas"/>
+          <w:color w:val="000000"/>
+          <w:sz w:val="19"/>
+          <w:szCs w:val="19"/>
+          <w:highlight w:val="white"/>
+        </w:rPr>
+        <w:t>() ,</w:t>
       </w:r>
       <w:r>
         <w:rPr>
@@ -20786,7 +20558,6 @@
           <w:szCs w:val="19"/>
           <w:highlight w:val="white"/>
         </w:rPr>
-        <w:lastRenderedPageBreak/>
         <w:t xml:space="preserve">This Function is used in ISR_INT0 function </w:t>
       </w:r>
       <w:r>
@@ -20799,7 +20570,6 @@
         </w:rPr>
         <w:t xml:space="preserve">to force the system to stop busy waiting during the interrupted </w:t>
       </w:r>
-      <w:proofErr w:type="spellStart"/>
       <w:r>
         <w:rPr>
           <w:rFonts w:ascii="Consolas" w:hAnsi="Consolas" w:cs="Consolas"/>
@@ -20808,40 +20578,17 @@
           <w:szCs w:val="19"/>
           <w:highlight w:val="white"/>
         </w:rPr>
-        <w:t>timer_delay_</w:t>
-      </w:r>
-      <w:proofErr w:type="gramStart"/>
-      <w:r>
-        <w:rPr>
-          <w:rFonts w:ascii="Consolas" w:hAnsi="Consolas" w:cs="Consolas"/>
-          <w:color w:val="880000"/>
-          <w:sz w:val="19"/>
-          <w:szCs w:val="19"/>
-          <w:highlight w:val="white"/>
-        </w:rPr>
-        <w:t>us</w:t>
-      </w:r>
-      <w:proofErr w:type="spellEnd"/>
-      <w:r>
-        <w:rPr>
-          <w:rFonts w:ascii="Consolas" w:hAnsi="Consolas" w:cs="Consolas"/>
-          <w:color w:val="000000"/>
-          <w:sz w:val="19"/>
-          <w:szCs w:val="19"/>
-          <w:highlight w:val="white"/>
-        </w:rPr>
-        <w:t>(</w:t>
-      </w:r>
-      <w:proofErr w:type="gramEnd"/>
-      <w:r>
-        <w:rPr>
-          <w:rFonts w:ascii="Consolas" w:hAnsi="Consolas" w:cs="Consolas"/>
-          <w:color w:val="000000"/>
-          <w:sz w:val="19"/>
-          <w:szCs w:val="19"/>
-          <w:highlight w:val="white"/>
-        </w:rPr>
-        <w:t>).</w:t>
+        <w:t>timer_delay_us</w:t>
+      </w:r>
+      <w:r>
+        <w:rPr>
+          <w:rFonts w:ascii="Consolas" w:hAnsi="Consolas" w:cs="Consolas"/>
+          <w:color w:val="000000"/>
+          <w:sz w:val="19"/>
+          <w:szCs w:val="19"/>
+          <w:highlight w:val="white"/>
+        </w:rPr>
+        <w:t>().</w:t>
       </w:r>
     </w:p>
     <w:p>
@@ -20969,7 +20716,10 @@
     <w:p>
       <w:pPr>
         <w:pStyle w:val="NoSpacing"/>
-        <w:ind w:left="1440"/>
+        <w:numPr>
+          <w:ilvl w:val="1"/>
+          <w:numId w:val="3"/>
+        </w:numPr>
         <w:rPr>
           <w:rFonts w:ascii="Consolas" w:hAnsi="Consolas" w:cs="Consolas"/>
           <w:b/>
@@ -20996,12 +20746,7 @@
     <w:p>
       <w:pPr>
         <w:pStyle w:val="NoSpacing"/>
-        <w:ind w:left="1440"/>
-        <w:rPr>
-          <w:highlight w:val="white"/>
-        </w:rPr>
-      </w:pPr>
-      <w:r>
+        <w:ind w:left="1800"/>
         <w:rPr>
           <w:rFonts w:ascii="Consolas" w:hAnsi="Consolas" w:cs="Consolas"/>
           <w:color w:val="008000"/>
@@ -21009,6 +20754,15 @@
           <w:szCs w:val="19"/>
           <w:highlight w:val="white"/>
         </w:rPr>
+      </w:pPr>
+      <w:r>
+        <w:rPr>
+          <w:rFonts w:ascii="Consolas" w:hAnsi="Consolas" w:cs="Consolas"/>
+          <w:color w:val="008000"/>
+          <w:sz w:val="19"/>
+          <w:szCs w:val="19"/>
+          <w:highlight w:val="white"/>
+        </w:rPr>
         <w:t>is a</w:t>
       </w:r>
       <w:r>
@@ -21051,6 +20805,966 @@
         </w:rPr>
         <w:t>.</w:t>
       </w:r>
+    </w:p>
+    <w:p>
+      <w:pPr>
+        <w:pStyle w:val="NoSpacing"/>
+        <w:ind w:left="1800"/>
+        <w:rPr>
+          <w:rFonts w:ascii="Consolas" w:hAnsi="Consolas" w:cs="Consolas"/>
+          <w:color w:val="008000"/>
+          <w:sz w:val="19"/>
+          <w:szCs w:val="19"/>
+          <w:highlight w:val="white"/>
+        </w:rPr>
+      </w:pPr>
+    </w:p>
+    <w:p>
+      <w:pPr>
+        <w:pStyle w:val="NoSpacing"/>
+        <w:numPr>
+          <w:ilvl w:val="1"/>
+          <w:numId w:val="3"/>
+        </w:numPr>
+        <w:rPr>
+          <w:rFonts w:ascii="Consolas" w:hAnsi="Consolas" w:cs="Consolas"/>
+          <w:b/>
+          <w:bCs/>
+          <w:color w:val="000080"/>
+          <w:sz w:val="19"/>
+          <w:szCs w:val="19"/>
+          <w:highlight w:val="white"/>
+        </w:rPr>
+      </w:pPr>
+      <w:r>
+        <w:rPr>
+          <w:rFonts w:ascii="Consolas" w:hAnsi="Consolas" w:cs="Consolas"/>
+          <w:b/>
+          <w:bCs/>
+          <w:color w:val="000080"/>
+          <w:sz w:val="19"/>
+          <w:szCs w:val="19"/>
+          <w:highlight w:val="white"/>
+        </w:rPr>
+        <w:t xml:space="preserve">prescaler </w:t>
+      </w:r>
+    </w:p>
+    <w:p>
+      <w:pPr>
+        <w:pStyle w:val="NoSpacing"/>
+        <w:ind w:left="1800"/>
+        <w:rPr>
+          <w:rFonts w:ascii="Consolas" w:hAnsi="Consolas" w:cs="Consolas"/>
+          <w:color w:val="008000"/>
+          <w:sz w:val="19"/>
+          <w:szCs w:val="19"/>
+          <w:highlight w:val="white"/>
+        </w:rPr>
+      </w:pPr>
+      <w:r>
+        <w:rPr>
+          <w:rFonts w:ascii="Consolas" w:hAnsi="Consolas" w:cs="Consolas"/>
+          <w:color w:val="008000"/>
+          <w:sz w:val="19"/>
+          <w:szCs w:val="19"/>
+          <w:highlight w:val="white"/>
+        </w:rPr>
+        <w:t>is a</w:t>
+      </w:r>
+      <w:r>
+        <w:rPr>
+          <w:rFonts w:ascii="Consolas" w:hAnsi="Consolas" w:cs="Consolas"/>
+          <w:color w:val="008000"/>
+          <w:sz w:val="19"/>
+          <w:szCs w:val="19"/>
+          <w:highlight w:val="white"/>
+        </w:rPr>
+        <w:t xml:space="preserve"> static</w:t>
+      </w:r>
+      <w:r>
+        <w:rPr>
+          <w:rFonts w:ascii="Consolas" w:hAnsi="Consolas" w:cs="Consolas"/>
+          <w:color w:val="008000"/>
+          <w:sz w:val="19"/>
+          <w:szCs w:val="19"/>
+          <w:highlight w:val="white"/>
+        </w:rPr>
+        <w:t xml:space="preserve"> </w:t>
+      </w:r>
+      <w:r>
+        <w:rPr>
+          <w:rFonts w:ascii="Consolas" w:hAnsi="Consolas" w:cs="Consolas"/>
+          <w:color w:val="0000FF"/>
+          <w:sz w:val="19"/>
+          <w:szCs w:val="19"/>
+          <w:highlight w:val="white"/>
+        </w:rPr>
+        <w:t>Prescaler_EN</w:t>
+      </w:r>
+      <w:r>
+        <w:rPr>
+          <w:rFonts w:ascii="Consolas" w:hAnsi="Consolas" w:cs="Consolas"/>
+          <w:color w:val="0000FF"/>
+          <w:sz w:val="19"/>
+          <w:szCs w:val="19"/>
+          <w:highlight w:val="white"/>
+        </w:rPr>
+        <w:t xml:space="preserve"> </w:t>
+      </w:r>
+      <w:r>
+        <w:rPr>
+          <w:rFonts w:ascii="Consolas" w:hAnsi="Consolas" w:cs="Consolas"/>
+          <w:color w:val="008000"/>
+          <w:sz w:val="19"/>
+          <w:szCs w:val="19"/>
+          <w:highlight w:val="white"/>
+        </w:rPr>
+        <w:t>enum</w:t>
+      </w:r>
+      <w:r>
+        <w:rPr>
+          <w:rFonts w:ascii="Consolas" w:hAnsi="Consolas" w:cs="Consolas"/>
+          <w:color w:val="008000"/>
+          <w:sz w:val="19"/>
+          <w:szCs w:val="19"/>
+          <w:highlight w:val="white"/>
+        </w:rPr>
+        <w:t xml:space="preserve"> variable that</w:t>
+      </w:r>
+      <w:r>
+        <w:rPr>
+          <w:rFonts w:ascii="Consolas" w:hAnsi="Consolas" w:cs="Consolas"/>
+          <w:color w:val="008000"/>
+          <w:sz w:val="19"/>
+          <w:szCs w:val="19"/>
+          <w:highlight w:val="white"/>
+        </w:rPr>
+        <w:t xml:space="preserve"> allow the user to select</w:t>
+      </w:r>
+      <w:r>
+        <w:rPr>
+          <w:rFonts w:ascii="Consolas" w:hAnsi="Consolas" w:cs="Consolas"/>
+          <w:color w:val="000080"/>
+          <w:sz w:val="19"/>
+          <w:szCs w:val="19"/>
+          <w:highlight w:val="white"/>
+        </w:rPr>
+        <w:t xml:space="preserve"> </w:t>
+      </w:r>
+      <w:r>
+        <w:rPr>
+          <w:rFonts w:ascii="Consolas" w:hAnsi="Consolas" w:cs="Consolas"/>
+          <w:color w:val="008000"/>
+          <w:sz w:val="19"/>
+          <w:szCs w:val="19"/>
+          <w:highlight w:val="white"/>
+        </w:rPr>
+        <w:t xml:space="preserve">prescaler of timer0 </w:t>
+      </w:r>
+      <w:r>
+        <w:rPr>
+          <w:rFonts w:ascii="Consolas" w:hAnsi="Consolas" w:cs="Consolas"/>
+          <w:color w:val="000000"/>
+          <w:sz w:val="19"/>
+          <w:szCs w:val="19"/>
+          <w:highlight w:val="white"/>
+        </w:rPr>
+        <w:t>{</w:t>
+      </w:r>
+      <w:r>
+        <w:rPr>
+          <w:rFonts w:ascii="Consolas" w:hAnsi="Consolas" w:cs="Consolas"/>
+          <w:color w:val="A000A0"/>
+          <w:sz w:val="19"/>
+          <w:szCs w:val="19"/>
+          <w:highlight w:val="white"/>
+        </w:rPr>
+        <w:t>STOP</w:t>
+      </w:r>
+      <w:r>
+        <w:rPr>
+          <w:rFonts w:ascii="Consolas" w:hAnsi="Consolas" w:cs="Consolas"/>
+          <w:color w:val="000000"/>
+          <w:sz w:val="19"/>
+          <w:szCs w:val="19"/>
+          <w:highlight w:val="white"/>
+        </w:rPr>
+        <w:t>,</w:t>
+      </w:r>
+      <w:r>
+        <w:rPr>
+          <w:rFonts w:ascii="Consolas" w:hAnsi="Consolas" w:cs="Consolas"/>
+          <w:color w:val="A000A0"/>
+          <w:sz w:val="19"/>
+          <w:szCs w:val="19"/>
+          <w:highlight w:val="white"/>
+        </w:rPr>
+        <w:t>NO_PRESC</w:t>
+      </w:r>
+      <w:r>
+        <w:rPr>
+          <w:rFonts w:ascii="Consolas" w:hAnsi="Consolas" w:cs="Consolas"/>
+          <w:color w:val="000000"/>
+          <w:sz w:val="19"/>
+          <w:szCs w:val="19"/>
+          <w:highlight w:val="white"/>
+        </w:rPr>
+        <w:t>,</w:t>
+      </w:r>
+      <w:r>
+        <w:rPr>
+          <w:rFonts w:ascii="Consolas" w:hAnsi="Consolas" w:cs="Consolas"/>
+          <w:color w:val="A000A0"/>
+          <w:sz w:val="19"/>
+          <w:szCs w:val="19"/>
+          <w:highlight w:val="white"/>
+        </w:rPr>
+        <w:t>_8_PRESC</w:t>
+      </w:r>
+      <w:r>
+        <w:rPr>
+          <w:rFonts w:ascii="Consolas" w:hAnsi="Consolas" w:cs="Consolas"/>
+          <w:color w:val="000000"/>
+          <w:sz w:val="19"/>
+          <w:szCs w:val="19"/>
+          <w:highlight w:val="white"/>
+        </w:rPr>
+        <w:t>,</w:t>
+      </w:r>
+      <w:r>
+        <w:rPr>
+          <w:rFonts w:ascii="Consolas" w:hAnsi="Consolas" w:cs="Consolas"/>
+          <w:color w:val="A000A0"/>
+          <w:sz w:val="19"/>
+          <w:szCs w:val="19"/>
+          <w:highlight w:val="white"/>
+        </w:rPr>
+        <w:t>_64_PRESC</w:t>
+      </w:r>
+      <w:r>
+        <w:rPr>
+          <w:rFonts w:ascii="Consolas" w:hAnsi="Consolas" w:cs="Consolas"/>
+          <w:color w:val="000000"/>
+          <w:sz w:val="19"/>
+          <w:szCs w:val="19"/>
+          <w:highlight w:val="white"/>
+        </w:rPr>
+        <w:t>,</w:t>
+      </w:r>
+      <w:r>
+        <w:rPr>
+          <w:rFonts w:ascii="Consolas" w:hAnsi="Consolas" w:cs="Consolas"/>
+          <w:color w:val="A000A0"/>
+          <w:sz w:val="19"/>
+          <w:szCs w:val="19"/>
+          <w:highlight w:val="white"/>
+        </w:rPr>
+        <w:t>_256_PRESC</w:t>
+      </w:r>
+      <w:r>
+        <w:rPr>
+          <w:rFonts w:ascii="Consolas" w:hAnsi="Consolas" w:cs="Consolas"/>
+          <w:color w:val="000000"/>
+          <w:sz w:val="19"/>
+          <w:szCs w:val="19"/>
+          <w:highlight w:val="white"/>
+        </w:rPr>
+        <w:t>,</w:t>
+      </w:r>
+      <w:r>
+        <w:rPr>
+          <w:rFonts w:ascii="Consolas" w:hAnsi="Consolas" w:cs="Consolas"/>
+          <w:color w:val="A000A0"/>
+          <w:sz w:val="19"/>
+          <w:szCs w:val="19"/>
+          <w:highlight w:val="white"/>
+        </w:rPr>
+        <w:t>_1024_PRESC</w:t>
+      </w:r>
+      <w:r>
+        <w:rPr>
+          <w:rFonts w:ascii="Consolas" w:hAnsi="Consolas" w:cs="Consolas"/>
+          <w:color w:val="000000"/>
+          <w:sz w:val="19"/>
+          <w:szCs w:val="19"/>
+          <w:highlight w:val="white"/>
+        </w:rPr>
+        <w:t>}</w:t>
+      </w:r>
+      <w:r>
+        <w:rPr>
+          <w:rFonts w:ascii="Consolas" w:hAnsi="Consolas" w:cs="Consolas"/>
+          <w:color w:val="008000"/>
+          <w:sz w:val="19"/>
+          <w:szCs w:val="19"/>
+          <w:highlight w:val="white"/>
+        </w:rPr>
+        <w:t>.</w:t>
+      </w:r>
+    </w:p>
+    <w:p>
+      <w:pPr>
+        <w:pStyle w:val="NoSpacing"/>
+        <w:ind w:left="1800"/>
+        <w:rPr>
+          <w:rFonts w:ascii="Consolas" w:hAnsi="Consolas" w:cs="Consolas"/>
+          <w:color w:val="008000"/>
+          <w:sz w:val="19"/>
+          <w:szCs w:val="19"/>
+          <w:highlight w:val="white"/>
+        </w:rPr>
+      </w:pPr>
+    </w:p>
+    <w:p>
+      <w:pPr>
+        <w:pStyle w:val="NoSpacing"/>
+        <w:numPr>
+          <w:ilvl w:val="1"/>
+          <w:numId w:val="3"/>
+        </w:numPr>
+        <w:rPr>
+          <w:rFonts w:ascii="Consolas" w:hAnsi="Consolas" w:cs="Consolas"/>
+          <w:b/>
+          <w:bCs/>
+          <w:color w:val="000080"/>
+          <w:sz w:val="19"/>
+          <w:szCs w:val="19"/>
+          <w:highlight w:val="white"/>
+        </w:rPr>
+      </w:pPr>
+      <w:r>
+        <w:rPr>
+          <w:rFonts w:ascii="Consolas" w:hAnsi="Consolas" w:cs="Consolas"/>
+          <w:b/>
+          <w:bCs/>
+          <w:color w:val="000080"/>
+          <w:sz w:val="19"/>
+          <w:szCs w:val="19"/>
+          <w:highlight w:val="white"/>
+        </w:rPr>
+        <w:t xml:space="preserve">Tick_Time </w:t>
+      </w:r>
+    </w:p>
+    <w:p>
+      <w:pPr>
+        <w:pStyle w:val="NoSpacing"/>
+        <w:ind w:left="1800"/>
+        <w:rPr>
+          <w:rFonts w:ascii="Consolas" w:hAnsi="Consolas" w:cs="Consolas"/>
+          <w:color w:val="008000"/>
+          <w:sz w:val="19"/>
+          <w:szCs w:val="19"/>
+          <w:highlight w:val="white"/>
+        </w:rPr>
+      </w:pPr>
+      <w:r>
+        <w:rPr>
+          <w:rFonts w:ascii="Consolas" w:hAnsi="Consolas" w:cs="Consolas"/>
+          <w:color w:val="008000"/>
+          <w:sz w:val="19"/>
+          <w:szCs w:val="19"/>
+          <w:highlight w:val="white"/>
+        </w:rPr>
+        <w:t>is a</w:t>
+      </w:r>
+      <w:r>
+        <w:rPr>
+          <w:rFonts w:ascii="Consolas" w:hAnsi="Consolas" w:cs="Consolas"/>
+          <w:color w:val="008000"/>
+          <w:sz w:val="19"/>
+          <w:szCs w:val="19"/>
+          <w:highlight w:val="white"/>
+        </w:rPr>
+        <w:t xml:space="preserve"> static </w:t>
+      </w:r>
+      <w:r>
+        <w:rPr>
+          <w:rFonts w:ascii="Consolas" w:hAnsi="Consolas" w:cs="Consolas"/>
+          <w:color w:val="008000"/>
+          <w:sz w:val="19"/>
+          <w:szCs w:val="19"/>
+          <w:highlight w:val="white"/>
+        </w:rPr>
+        <w:t>double</w:t>
+      </w:r>
+      <w:r>
+        <w:rPr>
+          <w:rFonts w:ascii="Consolas" w:hAnsi="Consolas" w:cs="Consolas"/>
+          <w:color w:val="008000"/>
+          <w:sz w:val="19"/>
+          <w:szCs w:val="19"/>
+          <w:highlight w:val="white"/>
+        </w:rPr>
+        <w:t xml:space="preserve"> variable that</w:t>
+      </w:r>
+      <w:r>
+        <w:rPr>
+          <w:rFonts w:ascii="Consolas" w:hAnsi="Consolas" w:cs="Consolas"/>
+          <w:color w:val="000080"/>
+          <w:sz w:val="19"/>
+          <w:szCs w:val="19"/>
+          <w:highlight w:val="white"/>
+        </w:rPr>
+        <w:t xml:space="preserve"> </w:t>
+      </w:r>
+      <w:r>
+        <w:rPr>
+          <w:rFonts w:ascii="Consolas" w:hAnsi="Consolas" w:cs="Consolas"/>
+          <w:color w:val="008000"/>
+          <w:sz w:val="19"/>
+          <w:szCs w:val="19"/>
+          <w:highlight w:val="white"/>
+        </w:rPr>
+        <w:t>hold</w:t>
+      </w:r>
+      <w:r>
+        <w:rPr>
+          <w:rFonts w:ascii="Consolas" w:hAnsi="Consolas" w:cs="Consolas"/>
+          <w:color w:val="008000"/>
+          <w:sz w:val="19"/>
+          <w:szCs w:val="19"/>
+          <w:highlight w:val="white"/>
+        </w:rPr>
+        <w:t xml:space="preserve"> the </w:t>
+      </w:r>
+      <w:r>
+        <w:rPr>
+          <w:rFonts w:ascii="Consolas" w:hAnsi="Consolas" w:cs="Consolas"/>
+          <w:color w:val="008000"/>
+          <w:sz w:val="19"/>
+          <w:szCs w:val="19"/>
+          <w:highlight w:val="white"/>
+        </w:rPr>
+        <w:t xml:space="preserve">time period of one tick </w:t>
+      </w:r>
+      <w:r>
+        <w:rPr>
+          <w:rFonts w:ascii="Consolas" w:hAnsi="Consolas" w:cs="Consolas"/>
+          <w:color w:val="008000"/>
+          <w:sz w:val="19"/>
+          <w:szCs w:val="19"/>
+          <w:highlight w:val="white"/>
+        </w:rPr>
+        <w:t>done by counter register.</w:t>
+      </w:r>
+    </w:p>
+    <w:p>
+      <w:pPr>
+        <w:pStyle w:val="NoSpacing"/>
+        <w:ind w:left="1800"/>
+        <w:rPr>
+          <w:rFonts w:ascii="Consolas" w:hAnsi="Consolas" w:cs="Consolas"/>
+          <w:color w:val="008000"/>
+          <w:sz w:val="19"/>
+          <w:szCs w:val="19"/>
+          <w:highlight w:val="white"/>
+        </w:rPr>
+      </w:pPr>
+    </w:p>
+    <w:p>
+      <w:pPr>
+        <w:pStyle w:val="NoSpacing"/>
+        <w:numPr>
+          <w:ilvl w:val="1"/>
+          <w:numId w:val="3"/>
+        </w:numPr>
+        <w:rPr>
+          <w:rFonts w:ascii="Consolas" w:hAnsi="Consolas" w:cs="Consolas"/>
+          <w:b/>
+          <w:bCs/>
+          <w:color w:val="000080"/>
+          <w:sz w:val="19"/>
+          <w:szCs w:val="19"/>
+          <w:highlight w:val="white"/>
+        </w:rPr>
+      </w:pPr>
+      <w:r>
+        <w:rPr>
+          <w:rFonts w:ascii="Consolas" w:hAnsi="Consolas" w:cs="Consolas"/>
+          <w:b/>
+          <w:bCs/>
+          <w:color w:val="000080"/>
+          <w:sz w:val="19"/>
+          <w:szCs w:val="19"/>
+          <w:highlight w:val="white"/>
+        </w:rPr>
+        <w:t xml:space="preserve">Overflow_Time </w:t>
+      </w:r>
+    </w:p>
+    <w:p>
+      <w:pPr>
+        <w:pStyle w:val="NoSpacing"/>
+        <w:numPr>
+          <w:ilvl w:val="1"/>
+          <w:numId w:val="3"/>
+        </w:numPr>
+        <w:rPr>
+          <w:rFonts w:ascii="Consolas" w:hAnsi="Consolas" w:cs="Consolas"/>
+          <w:b/>
+          <w:bCs/>
+          <w:color w:val="000080"/>
+          <w:sz w:val="19"/>
+          <w:szCs w:val="19"/>
+          <w:highlight w:val="white"/>
+        </w:rPr>
+      </w:pPr>
+      <w:r>
+        <w:rPr>
+          <w:rFonts w:ascii="Consolas" w:hAnsi="Consolas" w:cs="Consolas"/>
+          <w:color w:val="008000"/>
+          <w:sz w:val="19"/>
+          <w:szCs w:val="19"/>
+          <w:highlight w:val="white"/>
+        </w:rPr>
+        <w:t>is a</w:t>
+      </w:r>
+      <w:r>
+        <w:rPr>
+          <w:rFonts w:ascii="Consolas" w:hAnsi="Consolas" w:cs="Consolas"/>
+          <w:color w:val="008000"/>
+          <w:sz w:val="19"/>
+          <w:szCs w:val="19"/>
+          <w:highlight w:val="white"/>
+        </w:rPr>
+        <w:t xml:space="preserve"> static </w:t>
+      </w:r>
+      <w:r>
+        <w:rPr>
+          <w:rFonts w:ascii="Consolas" w:hAnsi="Consolas" w:cs="Consolas"/>
+          <w:color w:val="008000"/>
+          <w:sz w:val="19"/>
+          <w:szCs w:val="19"/>
+          <w:highlight w:val="white"/>
+        </w:rPr>
+        <w:t>double</w:t>
+      </w:r>
+      <w:r>
+        <w:rPr>
+          <w:rFonts w:ascii="Consolas" w:hAnsi="Consolas" w:cs="Consolas"/>
+          <w:color w:val="008000"/>
+          <w:sz w:val="19"/>
+          <w:szCs w:val="19"/>
+          <w:highlight w:val="white"/>
+        </w:rPr>
+        <w:t xml:space="preserve"> variable that</w:t>
+      </w:r>
+      <w:r>
+        <w:rPr>
+          <w:rFonts w:ascii="Consolas" w:hAnsi="Consolas" w:cs="Consolas"/>
+          <w:color w:val="000080"/>
+          <w:sz w:val="19"/>
+          <w:szCs w:val="19"/>
+          <w:highlight w:val="white"/>
+        </w:rPr>
+        <w:t xml:space="preserve"> </w:t>
+      </w:r>
+      <w:r>
+        <w:rPr>
+          <w:rFonts w:ascii="Consolas" w:hAnsi="Consolas" w:cs="Consolas"/>
+          <w:color w:val="008000"/>
+          <w:sz w:val="19"/>
+          <w:szCs w:val="19"/>
+          <w:highlight w:val="white"/>
+        </w:rPr>
+        <w:t xml:space="preserve">hold the time period of one </w:t>
+      </w:r>
+      <w:r>
+        <w:rPr>
+          <w:rFonts w:ascii="Consolas" w:hAnsi="Consolas" w:cs="Consolas"/>
+          <w:color w:val="008000"/>
+          <w:sz w:val="19"/>
+          <w:szCs w:val="19"/>
+          <w:highlight w:val="white"/>
+        </w:rPr>
+        <w:t>overflow</w:t>
+      </w:r>
+      <w:r>
+        <w:rPr>
+          <w:rFonts w:ascii="Consolas" w:hAnsi="Consolas" w:cs="Consolas"/>
+          <w:color w:val="008000"/>
+          <w:sz w:val="19"/>
+          <w:szCs w:val="19"/>
+          <w:highlight w:val="white"/>
+        </w:rPr>
+        <w:t xml:space="preserve"> done by counter </w:t>
+      </w:r>
+      <w:r>
+        <w:rPr>
+          <w:rFonts w:ascii="Consolas" w:hAnsi="Consolas" w:cs="Consolas"/>
+          <w:color w:val="008000"/>
+          <w:sz w:val="19"/>
+          <w:szCs w:val="19"/>
+          <w:highlight w:val="white"/>
+        </w:rPr>
+        <w:t>register.</w:t>
+      </w:r>
+    </w:p>
+    <w:p>
+      <w:pPr>
+        <w:pStyle w:val="NoSpacing"/>
+        <w:ind w:left="2160"/>
+        <w:rPr>
+          <w:rFonts w:ascii="Consolas" w:hAnsi="Consolas" w:cs="Consolas"/>
+          <w:color w:val="008000"/>
+          <w:sz w:val="19"/>
+          <w:szCs w:val="19"/>
+          <w:highlight w:val="white"/>
+        </w:rPr>
+      </w:pPr>
+      <w:r>
+        <w:rPr>
+          <w:rFonts w:ascii="Consolas" w:hAnsi="Consolas" w:cs="Consolas"/>
+          <w:b/>
+          <w:bCs/>
+          <w:color w:val="000080"/>
+          <w:sz w:val="19"/>
+          <w:szCs w:val="19"/>
+          <w:highlight w:val="white"/>
+        </w:rPr>
+        <w:t xml:space="preserve">Overflow_Time </w:t>
+      </w:r>
+      <w:r>
+        <w:rPr>
+          <w:rFonts w:ascii="Consolas" w:hAnsi="Consolas" w:cs="Consolas"/>
+          <w:color w:val="008000"/>
+          <w:sz w:val="19"/>
+          <w:szCs w:val="19"/>
+          <w:highlight w:val="white"/>
+        </w:rPr>
+        <w:t>=</w:t>
+      </w:r>
+      <w:r>
+        <w:rPr>
+          <w:rFonts w:ascii="Consolas" w:hAnsi="Consolas" w:cs="Consolas"/>
+          <w:color w:val="008000"/>
+          <w:sz w:val="19"/>
+          <w:szCs w:val="19"/>
+          <w:highlight w:val="white"/>
+        </w:rPr>
+        <w:t xml:space="preserve"> 2</w:t>
+      </w:r>
+      <w:r>
+        <w:rPr>
+          <w:rFonts w:ascii="Consolas" w:hAnsi="Consolas" w:cs="Consolas"/>
+          <w:color w:val="008000"/>
+          <w:sz w:val="19"/>
+          <w:szCs w:val="19"/>
+          <w:highlight w:val="white"/>
+        </w:rPr>
+        <w:t xml:space="preserve">56 * </w:t>
+      </w:r>
+      <w:r>
+        <w:rPr>
+          <w:rFonts w:ascii="Consolas" w:hAnsi="Consolas" w:cs="Consolas"/>
+          <w:b/>
+          <w:bCs/>
+          <w:color w:val="000080"/>
+          <w:sz w:val="19"/>
+          <w:szCs w:val="19"/>
+          <w:highlight w:val="white"/>
+        </w:rPr>
+        <w:t>Tick_Time</w:t>
+      </w:r>
+      <w:r>
+        <w:rPr>
+          <w:rFonts w:ascii="Consolas" w:hAnsi="Consolas" w:cs="Consolas"/>
+          <w:color w:val="008000"/>
+          <w:sz w:val="19"/>
+          <w:szCs w:val="19"/>
+          <w:highlight w:val="white"/>
+        </w:rPr>
+        <w:t>.</w:t>
+      </w:r>
+    </w:p>
+    <w:p>
+      <w:pPr>
+        <w:pStyle w:val="NoSpacing"/>
+        <w:ind w:left="1800"/>
+        <w:rPr>
+          <w:rFonts w:ascii="Consolas" w:hAnsi="Consolas" w:cs="Consolas"/>
+          <w:color w:val="008000"/>
+          <w:sz w:val="19"/>
+          <w:szCs w:val="19"/>
+          <w:highlight w:val="white"/>
+        </w:rPr>
+      </w:pPr>
+    </w:p>
+    <w:p>
+      <w:pPr>
+        <w:pStyle w:val="NoSpacing"/>
+        <w:numPr>
+          <w:ilvl w:val="1"/>
+          <w:numId w:val="3"/>
+        </w:numPr>
+        <w:rPr>
+          <w:rFonts w:ascii="Consolas" w:hAnsi="Consolas" w:cs="Consolas"/>
+          <w:b/>
+          <w:bCs/>
+          <w:color w:val="000080"/>
+          <w:sz w:val="19"/>
+          <w:szCs w:val="19"/>
+          <w:highlight w:val="white"/>
+        </w:rPr>
+      </w:pPr>
+      <w:r>
+        <w:rPr>
+          <w:rFonts w:ascii="Consolas" w:hAnsi="Consolas" w:cs="Consolas"/>
+          <w:b/>
+          <w:bCs/>
+          <w:color w:val="000080"/>
+          <w:sz w:val="19"/>
+          <w:szCs w:val="19"/>
+          <w:highlight w:val="white"/>
+        </w:rPr>
+        <w:t xml:space="preserve">Maximum_Overflow_Times </w:t>
+      </w:r>
+    </w:p>
+    <w:p>
+      <w:pPr>
+        <w:pStyle w:val="NoSpacing"/>
+        <w:ind w:left="1800"/>
+        <w:rPr>
+          <w:rFonts w:ascii="Consolas" w:hAnsi="Consolas" w:cs="Consolas"/>
+          <w:color w:val="008000"/>
+          <w:sz w:val="19"/>
+          <w:szCs w:val="19"/>
+          <w:highlight w:val="white"/>
+        </w:rPr>
+      </w:pPr>
+      <w:r>
+        <w:rPr>
+          <w:rFonts w:ascii="Consolas" w:hAnsi="Consolas" w:cs="Consolas"/>
+          <w:color w:val="008000"/>
+          <w:sz w:val="19"/>
+          <w:szCs w:val="19"/>
+          <w:highlight w:val="white"/>
+        </w:rPr>
+        <w:t>is a</w:t>
+      </w:r>
+      <w:r>
+        <w:rPr>
+          <w:rFonts w:ascii="Consolas" w:hAnsi="Consolas" w:cs="Consolas"/>
+          <w:color w:val="008000"/>
+          <w:sz w:val="19"/>
+          <w:szCs w:val="19"/>
+          <w:highlight w:val="white"/>
+        </w:rPr>
+        <w:t xml:space="preserve"> static u32 variable that</w:t>
+      </w:r>
+      <w:r>
+        <w:rPr>
+          <w:rFonts w:ascii="Consolas" w:hAnsi="Consolas" w:cs="Consolas"/>
+          <w:color w:val="000080"/>
+          <w:sz w:val="19"/>
+          <w:szCs w:val="19"/>
+          <w:highlight w:val="white"/>
+        </w:rPr>
+        <w:t xml:space="preserve"> </w:t>
+      </w:r>
+      <w:r>
+        <w:rPr>
+          <w:rFonts w:ascii="Consolas" w:hAnsi="Consolas" w:cs="Consolas"/>
+          <w:color w:val="008000"/>
+          <w:sz w:val="19"/>
+          <w:szCs w:val="19"/>
+          <w:highlight w:val="white"/>
+        </w:rPr>
+        <w:t>hold</w:t>
+      </w:r>
+      <w:r>
+        <w:rPr>
+          <w:rFonts w:ascii="Consolas" w:hAnsi="Consolas" w:cs="Consolas"/>
+          <w:color w:val="008000"/>
+          <w:sz w:val="19"/>
+          <w:szCs w:val="19"/>
+          <w:highlight w:val="white"/>
+        </w:rPr>
+        <w:t xml:space="preserve"> the</w:t>
+      </w:r>
+      <w:r>
+        <w:rPr>
+          <w:rFonts w:ascii="Consolas" w:hAnsi="Consolas" w:cs="Consolas"/>
+          <w:color w:val="008000"/>
+          <w:sz w:val="19"/>
+          <w:szCs w:val="19"/>
+          <w:highlight w:val="white"/>
+        </w:rPr>
+        <w:t xml:space="preserve"> number of</w:t>
+      </w:r>
+      <w:r>
+        <w:rPr>
+          <w:rFonts w:ascii="Consolas" w:hAnsi="Consolas" w:cs="Consolas"/>
+          <w:color w:val="008000"/>
+          <w:sz w:val="19"/>
+          <w:szCs w:val="19"/>
+          <w:highlight w:val="white"/>
+        </w:rPr>
+        <w:t xml:space="preserve"> overflow times </w:t>
+      </w:r>
+      <w:r>
+        <w:rPr>
+          <w:rFonts w:ascii="Consolas" w:hAnsi="Consolas" w:cs="Consolas"/>
+          <w:color w:val="008000"/>
+          <w:sz w:val="19"/>
+          <w:szCs w:val="19"/>
+          <w:highlight w:val="white"/>
+        </w:rPr>
+        <w:t xml:space="preserve">should be done until the </w:t>
+      </w:r>
+      <w:r>
+        <w:rPr>
+          <w:rFonts w:ascii="Consolas" w:hAnsi="Consolas" w:cs="Consolas"/>
+          <w:b/>
+          <w:bCs/>
+          <w:color w:val="000080"/>
+          <w:sz w:val="19"/>
+          <w:szCs w:val="19"/>
+          <w:highlight w:val="white"/>
+        </w:rPr>
+        <w:t>delay</w:t>
+      </w:r>
+      <w:r>
+        <w:rPr>
+          <w:sz w:val="19"/>
+          <w:szCs w:val="19"/>
+        </w:rPr>
+        <w:t xml:space="preserve"> </w:t>
+      </w:r>
+      <w:r>
+        <w:rPr>
+          <w:sz w:val="19"/>
+          <w:szCs w:val="19"/>
+        </w:rPr>
+        <w:t xml:space="preserve"> </w:t>
+      </w:r>
+      <w:r>
+        <w:rPr>
+          <w:rFonts w:ascii="Consolas" w:hAnsi="Consolas" w:cs="Consolas"/>
+          <w:color w:val="008000"/>
+          <w:sz w:val="19"/>
+          <w:szCs w:val="19"/>
+          <w:highlight w:val="white"/>
+        </w:rPr>
+        <w:t xml:space="preserve">time </w:t>
+      </w:r>
+      <w:r>
+        <w:rPr>
+          <w:rFonts w:ascii="Consolas" w:hAnsi="Consolas" w:cs="Consolas"/>
+          <w:color w:val="008000"/>
+          <w:sz w:val="19"/>
+          <w:szCs w:val="19"/>
+          <w:highlight w:val="white"/>
+        </w:rPr>
+        <w:t>ends</w:t>
+      </w:r>
+      <w:r>
+        <w:rPr>
+          <w:rFonts w:ascii="Consolas" w:hAnsi="Consolas" w:cs="Consolas"/>
+          <w:color w:val="008000"/>
+          <w:sz w:val="19"/>
+          <w:szCs w:val="19"/>
+          <w:highlight w:val="white"/>
+        </w:rPr>
+        <w:t>.</w:t>
+      </w:r>
+    </w:p>
+    <w:p>
+      <w:pPr>
+        <w:pStyle w:val="NoSpacing"/>
+        <w:ind w:left="1080" w:firstLine="720"/>
+        <w:rPr>
+          <w:sz w:val="19"/>
+          <w:szCs w:val="19"/>
+        </w:rPr>
+      </w:pPr>
+      <w:r>
+        <w:rPr>
+          <w:rFonts w:ascii="Consolas" w:hAnsi="Consolas" w:cs="Consolas"/>
+          <w:b/>
+          <w:bCs/>
+          <w:color w:val="000080"/>
+          <w:sz w:val="19"/>
+          <w:szCs w:val="19"/>
+          <w:highlight w:val="white"/>
+        </w:rPr>
+        <w:t>delay</w:t>
+      </w:r>
+      <w:r>
+        <w:rPr>
+          <w:sz w:val="19"/>
+          <w:szCs w:val="19"/>
+        </w:rPr>
+        <w:t xml:space="preserve"> The period of time in </w:t>
+      </w:r>
+      <w:r>
+        <w:rPr>
+          <w:sz w:val="19"/>
+          <w:szCs w:val="19"/>
+        </w:rPr>
+        <w:t>microsecond</w:t>
+      </w:r>
+      <w:r>
+        <w:rPr>
+          <w:sz w:val="19"/>
+          <w:szCs w:val="19"/>
+        </w:rPr>
+        <w:t xml:space="preserve">s which is input to </w:t>
+      </w:r>
+      <w:r>
+        <w:rPr>
+          <w:rFonts w:ascii="Consolas" w:hAnsi="Consolas" w:cs="Consolas"/>
+          <w:color w:val="880000"/>
+          <w:sz w:val="19"/>
+          <w:szCs w:val="19"/>
+          <w:highlight w:val="white"/>
+        </w:rPr>
+        <w:t>timer_delay_us</w:t>
+      </w:r>
+      <w:r>
+        <w:rPr>
+          <w:rFonts w:ascii="Consolas" w:hAnsi="Consolas" w:cs="Consolas"/>
+          <w:color w:val="000000"/>
+          <w:sz w:val="19"/>
+          <w:szCs w:val="19"/>
+          <w:highlight w:val="white"/>
+        </w:rPr>
+        <w:t>()</w:t>
+      </w:r>
+      <w:r>
+        <w:rPr>
+          <w:rFonts w:ascii="Consolas" w:hAnsi="Consolas" w:cs="Consolas"/>
+          <w:color w:val="000000"/>
+          <w:sz w:val="19"/>
+          <w:szCs w:val="19"/>
+        </w:rPr>
+        <w:t>.</w:t>
+      </w:r>
+    </w:p>
+    <w:p>
+      <w:pPr>
+        <w:pStyle w:val="NoSpacing"/>
+        <w:ind w:left="1800"/>
+        <w:rPr>
+          <w:rFonts w:ascii="Consolas" w:hAnsi="Consolas" w:cs="Consolas"/>
+          <w:color w:val="008000"/>
+          <w:sz w:val="19"/>
+          <w:szCs w:val="19"/>
+          <w:highlight w:val="white"/>
+        </w:rPr>
+      </w:pPr>
+    </w:p>
+    <w:p>
+      <w:pPr>
+        <w:pStyle w:val="NoSpacing"/>
+        <w:ind w:left="1800"/>
+        <w:rPr>
+          <w:rFonts w:ascii="Consolas" w:hAnsi="Consolas" w:cs="Consolas"/>
+          <w:color w:val="008000"/>
+          <w:sz w:val="19"/>
+          <w:szCs w:val="19"/>
+          <w:highlight w:val="white"/>
+        </w:rPr>
+      </w:pPr>
     </w:p>
     <w:p>
       <w:pPr>
@@ -21227,205 +21941,16 @@
     </w:p>
     <w:p>
       <w:pPr>
-        <w:pStyle w:val="NoSpacing"/>
-        <w:rPr>
-          <w:sz w:val="19"/>
-          <w:szCs w:val="19"/>
-        </w:rPr>
-      </w:pPr>
-    </w:p>
-    <w:p>
-      <w:pPr>
-        <w:pStyle w:val="NoSpacing"/>
-        <w:rPr>
-          <w:sz w:val="19"/>
-          <w:szCs w:val="19"/>
-        </w:rPr>
-      </w:pPr>
-    </w:p>
-    <w:p>
-      <w:pPr>
-        <w:pStyle w:val="NoSpacing"/>
-        <w:rPr>
-          <w:sz w:val="19"/>
-          <w:szCs w:val="19"/>
-        </w:rPr>
-      </w:pPr>
-    </w:p>
-    <w:p>
-      <w:pPr>
-        <w:pStyle w:val="NoSpacing"/>
-        <w:rPr>
-          <w:sz w:val="19"/>
-          <w:szCs w:val="19"/>
-        </w:rPr>
-      </w:pPr>
-    </w:p>
-    <w:p>
-      <w:pPr>
-        <w:pStyle w:val="NoSpacing"/>
-        <w:rPr>
-          <w:sz w:val="19"/>
-          <w:szCs w:val="19"/>
-        </w:rPr>
-      </w:pPr>
-    </w:p>
-    <w:p>
-      <w:pPr>
-        <w:pStyle w:val="NoSpacing"/>
-        <w:rPr>
-          <w:sz w:val="19"/>
-          <w:szCs w:val="19"/>
-        </w:rPr>
-      </w:pPr>
-    </w:p>
-    <w:p>
-      <w:pPr>
-        <w:pStyle w:val="NoSpacing"/>
-        <w:rPr>
-          <w:sz w:val="19"/>
-          <w:szCs w:val="19"/>
-        </w:rPr>
-      </w:pPr>
-    </w:p>
-    <w:p>
-      <w:pPr>
-        <w:pStyle w:val="NoSpacing"/>
-        <w:rPr>
-          <w:sz w:val="19"/>
-          <w:szCs w:val="19"/>
-        </w:rPr>
-      </w:pPr>
-    </w:p>
-    <w:p>
-      <w:pPr>
-        <w:pStyle w:val="NoSpacing"/>
-        <w:rPr>
-          <w:sz w:val="19"/>
-          <w:szCs w:val="19"/>
-        </w:rPr>
-      </w:pPr>
-    </w:p>
-    <w:p>
-      <w:pPr>
-        <w:pStyle w:val="NoSpacing"/>
-        <w:rPr>
-          <w:sz w:val="19"/>
-          <w:szCs w:val="19"/>
-        </w:rPr>
-      </w:pPr>
-    </w:p>
-    <w:p>
-      <w:pPr>
-        <w:pStyle w:val="NoSpacing"/>
-        <w:rPr>
-          <w:sz w:val="19"/>
-          <w:szCs w:val="19"/>
-        </w:rPr>
-      </w:pPr>
-    </w:p>
-    <w:p>
-      <w:pPr>
-        <w:pStyle w:val="NoSpacing"/>
-        <w:rPr>
-          <w:sz w:val="19"/>
-          <w:szCs w:val="19"/>
-        </w:rPr>
-      </w:pPr>
-    </w:p>
-    <w:p>
-      <w:pPr>
-        <w:pStyle w:val="NoSpacing"/>
-        <w:rPr>
-          <w:sz w:val="19"/>
-          <w:szCs w:val="19"/>
-        </w:rPr>
-      </w:pPr>
-    </w:p>
-    <w:p>
-      <w:pPr>
-        <w:pStyle w:val="NoSpacing"/>
-        <w:rPr>
-          <w:sz w:val="19"/>
-          <w:szCs w:val="19"/>
-        </w:rPr>
-      </w:pPr>
-    </w:p>
-    <w:p>
-      <w:pPr>
-        <w:pStyle w:val="NoSpacing"/>
-        <w:rPr>
-          <w:sz w:val="19"/>
-          <w:szCs w:val="19"/>
-        </w:rPr>
-      </w:pPr>
-    </w:p>
-    <w:p>
-      <w:pPr>
-        <w:pStyle w:val="NoSpacing"/>
-        <w:rPr>
-          <w:sz w:val="19"/>
-          <w:szCs w:val="19"/>
-        </w:rPr>
-      </w:pPr>
-    </w:p>
-    <w:p>
-      <w:pPr>
-        <w:pStyle w:val="NoSpacing"/>
-        <w:rPr>
-          <w:sz w:val="19"/>
-          <w:szCs w:val="19"/>
-        </w:rPr>
-      </w:pPr>
-    </w:p>
-    <w:p>
-      <w:pPr>
-        <w:pStyle w:val="NoSpacing"/>
-        <w:rPr>
-          <w:sz w:val="19"/>
-          <w:szCs w:val="19"/>
-        </w:rPr>
-      </w:pPr>
-    </w:p>
-    <w:p>
-      <w:pPr>
-        <w:pStyle w:val="NoSpacing"/>
-        <w:rPr>
-          <w:sz w:val="19"/>
-          <w:szCs w:val="19"/>
-        </w:rPr>
-      </w:pPr>
-    </w:p>
-    <w:p>
-      <w:pPr>
-        <w:pStyle w:val="NoSpacing"/>
-        <w:rPr>
-          <w:sz w:val="19"/>
-          <w:szCs w:val="19"/>
-        </w:rPr>
-      </w:pPr>
-    </w:p>
-    <w:p>
-      <w:pPr>
-        <w:pStyle w:val="NoSpacing"/>
-        <w:rPr>
-          <w:sz w:val="19"/>
-          <w:szCs w:val="19"/>
-        </w:rPr>
-      </w:pPr>
-    </w:p>
-    <w:p>
-      <w:pPr>
         <w:pStyle w:val="Heading3"/>
       </w:pPr>
-      <w:proofErr w:type="spellStart"/>
       <w:r>
         <w:lastRenderedPageBreak/>
-        <w:t>ISR_Interrupts</w:t>
-      </w:r>
-      <w:proofErr w:type="spellEnd"/>
-      <w:r>
-        <w:t xml:space="preserve"> driver</w:t>
+        <w:t>ISR_Inte</w:t>
+      </w:r>
+      <w:bookmarkStart w:id="0" w:name="_GoBack"/>
+      <w:bookmarkEnd w:id="0"/>
+      <w:r>
+        <w:t>rrupts driver</w:t>
       </w:r>
     </w:p>
     <w:p>
@@ -21527,8 +22052,6 @@
         </w:rPr>
         <w:t xml:space="preserve"> </w:t>
       </w:r>
-      <w:proofErr w:type="spellStart"/>
-      <w:proofErr w:type="gramStart"/>
       <w:r>
         <w:rPr>
           <w:rFonts w:ascii="Consolas" w:hAnsi="Consolas" w:cs="Consolas"/>
@@ -21539,7 +22062,66 @@
         </w:rPr>
         <w:t>sei</w:t>
       </w:r>
-      <w:proofErr w:type="spellEnd"/>
+      <w:r>
+        <w:rPr>
+          <w:rFonts w:ascii="Consolas" w:hAnsi="Consolas" w:cs="Consolas"/>
+          <w:color w:val="000000"/>
+          <w:sz w:val="19"/>
+          <w:szCs w:val="19"/>
+          <w:highlight w:val="white"/>
+        </w:rPr>
+        <w:t>()</w:t>
+      </w:r>
+      <w:r>
+        <w:rPr>
+          <w:rFonts w:ascii="Consolas" w:hAnsi="Consolas" w:cs="Consolas"/>
+          <w:color w:val="A31515"/>
+          <w:sz w:val="19"/>
+          <w:szCs w:val="19"/>
+          <w:highlight w:val="white"/>
+        </w:rPr>
+        <w:t xml:space="preserve">  </w:t>
+      </w:r>
+      <w:r>
+        <w:rPr>
+          <w:rFonts w:ascii="Consolas" w:hAnsi="Consolas" w:cs="Consolas"/>
+          <w:color w:val="0000FF"/>
+          <w:sz w:val="19"/>
+          <w:szCs w:val="19"/>
+          <w:highlight w:val="white"/>
+        </w:rPr>
+        <w:t>__asm__</w:t>
+      </w:r>
+      <w:r>
+        <w:rPr>
+          <w:rFonts w:ascii="Consolas" w:hAnsi="Consolas" w:cs="Consolas"/>
+          <w:color w:val="A31515"/>
+          <w:sz w:val="19"/>
+          <w:szCs w:val="19"/>
+          <w:highlight w:val="white"/>
+        </w:rPr>
+        <w:t xml:space="preserve"> </w:t>
+      </w:r>
+      <w:r>
+        <w:rPr>
+          <w:rFonts w:ascii="Consolas" w:hAnsi="Consolas" w:cs="Consolas"/>
+          <w:color w:val="000000"/>
+          <w:sz w:val="19"/>
+          <w:szCs w:val="19"/>
+          <w:highlight w:val="white"/>
+        </w:rPr>
+        <w:t>__volatile__</w:t>
+      </w:r>
+      <w:r>
+        <w:rPr>
+          <w:rFonts w:ascii="Consolas" w:hAnsi="Consolas" w:cs="Consolas"/>
+          <w:color w:val="A31515"/>
+          <w:sz w:val="19"/>
+          <w:szCs w:val="19"/>
+          <w:highlight w:val="white"/>
+        </w:rPr>
+        <w:t xml:space="preserve"> </w:t>
+      </w:r>
       <w:r>
         <w:rPr>
           <w:rFonts w:ascii="Consolas" w:hAnsi="Consolas" w:cs="Consolas"/>
@@ -21550,17 +22132,6 @@
         </w:rPr>
         <w:t>(</w:t>
       </w:r>
-      <w:proofErr w:type="gramEnd"/>
-      <w:r>
-        <w:rPr>
-          <w:rFonts w:ascii="Consolas" w:hAnsi="Consolas" w:cs="Consolas"/>
-          <w:color w:val="000000"/>
-          <w:sz w:val="19"/>
-          <w:szCs w:val="19"/>
-          <w:highlight w:val="white"/>
-        </w:rPr>
-        <w:t>)</w:t>
-      </w:r>
       <w:r>
         <w:rPr>
           <w:rFonts w:ascii="Consolas" w:hAnsi="Consolas" w:cs="Consolas"/>
@@ -21569,111 +22140,7 @@
           <w:szCs w:val="19"/>
           <w:highlight w:val="white"/>
         </w:rPr>
-        <w:t xml:space="preserve">  </w:t>
-      </w:r>
-      <w:r>
-        <w:rPr>
-          <w:rFonts w:ascii="Consolas" w:hAnsi="Consolas" w:cs="Consolas"/>
-          <w:color w:val="0000FF"/>
-          <w:sz w:val="19"/>
-          <w:szCs w:val="19"/>
-          <w:highlight w:val="white"/>
-        </w:rPr>
-        <w:t>__</w:t>
-      </w:r>
-      <w:proofErr w:type="spellStart"/>
-      <w:r>
-        <w:rPr>
-          <w:rFonts w:ascii="Consolas" w:hAnsi="Consolas" w:cs="Consolas"/>
-          <w:color w:val="0000FF"/>
-          <w:sz w:val="19"/>
-          <w:szCs w:val="19"/>
-          <w:highlight w:val="white"/>
-        </w:rPr>
-        <w:t>asm</w:t>
-      </w:r>
-      <w:proofErr w:type="spellEnd"/>
-      <w:r>
-        <w:rPr>
-          <w:rFonts w:ascii="Consolas" w:hAnsi="Consolas" w:cs="Consolas"/>
-          <w:color w:val="0000FF"/>
-          <w:sz w:val="19"/>
-          <w:szCs w:val="19"/>
-          <w:highlight w:val="white"/>
-        </w:rPr>
-        <w:t>__</w:t>
-      </w:r>
-      <w:r>
-        <w:rPr>
-          <w:rFonts w:ascii="Consolas" w:hAnsi="Consolas" w:cs="Consolas"/>
-          <w:color w:val="A31515"/>
-          <w:sz w:val="19"/>
-          <w:szCs w:val="19"/>
-          <w:highlight w:val="white"/>
-        </w:rPr>
-        <w:t xml:space="preserve"> </w:t>
-      </w:r>
-      <w:r>
-        <w:rPr>
-          <w:rFonts w:ascii="Consolas" w:hAnsi="Consolas" w:cs="Consolas"/>
-          <w:color w:val="000000"/>
-          <w:sz w:val="19"/>
-          <w:szCs w:val="19"/>
-          <w:highlight w:val="white"/>
-        </w:rPr>
-        <w:t>__volatile__</w:t>
-      </w:r>
-      <w:r>
-        <w:rPr>
-          <w:rFonts w:ascii="Consolas" w:hAnsi="Consolas" w:cs="Consolas"/>
-          <w:color w:val="A31515"/>
-          <w:sz w:val="19"/>
-          <w:szCs w:val="19"/>
-          <w:highlight w:val="white"/>
-        </w:rPr>
-        <w:t xml:space="preserve"> </w:t>
-      </w:r>
-      <w:r>
-        <w:rPr>
-          <w:rFonts w:ascii="Consolas" w:hAnsi="Consolas" w:cs="Consolas"/>
-          <w:color w:val="000000"/>
-          <w:sz w:val="19"/>
-          <w:szCs w:val="19"/>
-          <w:highlight w:val="white"/>
-        </w:rPr>
-        <w:t>(</w:t>
-      </w:r>
-      <w:r>
-        <w:rPr>
-          <w:rFonts w:ascii="Consolas" w:hAnsi="Consolas" w:cs="Consolas"/>
-          <w:color w:val="A31515"/>
-          <w:sz w:val="19"/>
-          <w:szCs w:val="19"/>
-          <w:highlight w:val="white"/>
-        </w:rPr>
-        <w:t>"</w:t>
-      </w:r>
-      <w:proofErr w:type="spellStart"/>
-      <w:r>
-        <w:rPr>
-          <w:rFonts w:ascii="Consolas" w:hAnsi="Consolas" w:cs="Consolas"/>
-          <w:color w:val="A31515"/>
-          <w:sz w:val="19"/>
-          <w:szCs w:val="19"/>
-          <w:highlight w:val="white"/>
-        </w:rPr>
-        <w:t>sei</w:t>
-      </w:r>
-      <w:proofErr w:type="spellEnd"/>
-      <w:r>
-        <w:rPr>
-          <w:rFonts w:ascii="Consolas" w:hAnsi="Consolas" w:cs="Consolas"/>
-          <w:color w:val="A31515"/>
-          <w:sz w:val="19"/>
-          <w:szCs w:val="19"/>
-          <w:highlight w:val="white"/>
-        </w:rPr>
-        <w:t xml:space="preserve">" </w:t>
+        <w:t xml:space="preserve">"sei" </w:t>
       </w:r>
       <w:r>
         <w:rPr>
@@ -21783,7 +22250,6 @@
         </w:rPr>
         <w:t xml:space="preserve"> </w:t>
       </w:r>
-      <w:proofErr w:type="gramStart"/>
       <w:r>
         <w:rPr>
           <w:rFonts w:ascii="Consolas" w:hAnsi="Consolas" w:cs="Consolas"/>
@@ -21802,18 +22268,7 @@
           <w:szCs w:val="19"/>
           <w:highlight w:val="white"/>
         </w:rPr>
-        <w:t>(</w:t>
-      </w:r>
-      <w:proofErr w:type="gramEnd"/>
-      <w:r>
-        <w:rPr>
-          <w:rFonts w:ascii="Consolas" w:hAnsi="Consolas" w:cs="Consolas"/>
-          <w:color w:val="000000"/>
-          <w:sz w:val="19"/>
-          <w:szCs w:val="19"/>
-          <w:highlight w:val="white"/>
-        </w:rPr>
-        <w:t>)</w:t>
+        <w:t>()</w:t>
       </w:r>
       <w:r>
         <w:rPr>
@@ -21833,29 +22288,7 @@
           <w:szCs w:val="19"/>
           <w:highlight w:val="white"/>
         </w:rPr>
-        <w:t>__</w:t>
-      </w:r>
-      <w:proofErr w:type="spellStart"/>
-      <w:r>
-        <w:rPr>
-          <w:rFonts w:ascii="Consolas" w:hAnsi="Consolas" w:cs="Consolas"/>
-          <w:color w:val="0000FF"/>
-          <w:sz w:val="19"/>
-          <w:szCs w:val="19"/>
-          <w:highlight w:val="white"/>
-        </w:rPr>
-        <w:t>asm</w:t>
-      </w:r>
-      <w:proofErr w:type="spellEnd"/>
-      <w:r>
-        <w:rPr>
-          <w:rFonts w:ascii="Consolas" w:hAnsi="Consolas" w:cs="Consolas"/>
-          <w:color w:val="0000FF"/>
-          <w:sz w:val="19"/>
-          <w:szCs w:val="19"/>
-          <w:highlight w:val="white"/>
-        </w:rPr>
-        <w:t>__</w:t>
+        <w:t>__asm__</w:t>
       </w:r>
       <w:r>
         <w:rPr>
@@ -22278,18 +22711,7 @@
           <w:szCs w:val="19"/>
           <w:highlight w:val="white"/>
         </w:rPr>
-        <w:t>(INT_</w:t>
-      </w:r>
-      <w:proofErr w:type="gramStart"/>
-      <w:r>
-        <w:rPr>
-          <w:rFonts w:ascii="Consolas" w:hAnsi="Consolas" w:cs="Consolas"/>
-          <w:color w:val="000000"/>
-          <w:sz w:val="19"/>
-          <w:szCs w:val="19"/>
-          <w:highlight w:val="white"/>
-        </w:rPr>
-        <w:t>VECT)</w:t>
+        <w:t>(INT_VECT)</w:t>
       </w:r>
       <w:r>
         <w:rPr>
@@ -22299,9 +22721,18 @@
           <w:szCs w:val="19"/>
           <w:highlight w:val="white"/>
         </w:rPr>
-        <w:t xml:space="preserve">   </w:t>
-      </w:r>
-      <w:proofErr w:type="gramEnd"/>
+        <w:t xml:space="preserve">     </w:t>
+      </w:r>
+      <w:r>
+        <w:rPr>
+          <w:rFonts w:ascii="Consolas" w:hAnsi="Consolas" w:cs="Consolas"/>
+          <w:color w:val="0000FF"/>
+          <w:sz w:val="19"/>
+          <w:szCs w:val="19"/>
+          <w:highlight w:val="white"/>
+        </w:rPr>
+        <w:t>void</w:t>
+      </w:r>
       <w:r>
         <w:rPr>
           <w:rFonts w:ascii="Consolas" w:hAnsi="Consolas" w:cs="Consolas"/>
@@ -22310,7 +22741,17 @@
           <w:szCs w:val="19"/>
           <w:highlight w:val="white"/>
         </w:rPr>
-        <w:t xml:space="preserve">  </w:t>
+        <w:t xml:space="preserve"> </w:t>
+      </w:r>
+      <w:r>
+        <w:rPr>
+          <w:rFonts w:ascii="Consolas" w:hAnsi="Consolas" w:cs="Consolas"/>
+          <w:color w:val="000000"/>
+          <w:sz w:val="19"/>
+          <w:szCs w:val="19"/>
+          <w:highlight w:val="white"/>
+        </w:rPr>
+        <w:t>INT_VECT(</w:t>
       </w:r>
       <w:r>
         <w:rPr>
@@ -22325,22 +22766,12 @@
       <w:r>
         <w:rPr>
           <w:rFonts w:ascii="Consolas" w:hAnsi="Consolas" w:cs="Consolas"/>
-          <w:color w:val="A31515"/>
-          <w:sz w:val="19"/>
-          <w:szCs w:val="19"/>
-          <w:highlight w:val="white"/>
-        </w:rPr>
-        <w:t xml:space="preserve"> </w:t>
-      </w:r>
-      <w:r>
-        <w:rPr>
-          <w:rFonts w:ascii="Consolas" w:hAnsi="Consolas" w:cs="Consolas"/>
-          <w:color w:val="000000"/>
-          <w:sz w:val="19"/>
-          <w:szCs w:val="19"/>
-          <w:highlight w:val="white"/>
-        </w:rPr>
-        <w:t>INT_VECT(</w:t>
+          <w:color w:val="000000"/>
+          <w:sz w:val="19"/>
+          <w:szCs w:val="19"/>
+          <w:highlight w:val="white"/>
+        </w:rPr>
+        <w:t>)</w:t>
       </w:r>
       <w:r>
         <w:rPr>
@@ -22350,26 +22781,6 @@
           <w:szCs w:val="19"/>
           <w:highlight w:val="white"/>
         </w:rPr>
-        <w:t>void</w:t>
-      </w:r>
-      <w:r>
-        <w:rPr>
-          <w:rFonts w:ascii="Consolas" w:hAnsi="Consolas" w:cs="Consolas"/>
-          <w:color w:val="000000"/>
-          <w:sz w:val="19"/>
-          <w:szCs w:val="19"/>
-          <w:highlight w:val="white"/>
-        </w:rPr>
-        <w:t>)</w:t>
-      </w:r>
-      <w:r>
-        <w:rPr>
-          <w:rFonts w:ascii="Consolas" w:hAnsi="Consolas" w:cs="Consolas"/>
-          <w:color w:val="0000FF"/>
-          <w:sz w:val="19"/>
-          <w:szCs w:val="19"/>
-          <w:highlight w:val="white"/>
-        </w:rPr>
         <w:t>__attribute__</w:t>
       </w:r>
       <w:r>
@@ -22380,29 +22791,7 @@
           <w:szCs w:val="19"/>
           <w:highlight w:val="white"/>
         </w:rPr>
-        <w:t>((</w:t>
-      </w:r>
-      <w:proofErr w:type="spellStart"/>
-      <w:r>
-        <w:rPr>
-          <w:rFonts w:ascii="Consolas" w:hAnsi="Consolas" w:cs="Consolas"/>
-          <w:color w:val="000000"/>
-          <w:sz w:val="19"/>
-          <w:szCs w:val="19"/>
-          <w:highlight w:val="white"/>
-        </w:rPr>
-        <w:t>signal,used</w:t>
-      </w:r>
-      <w:proofErr w:type="spellEnd"/>
-      <w:r>
-        <w:rPr>
-          <w:rFonts w:ascii="Consolas" w:hAnsi="Consolas" w:cs="Consolas"/>
-          <w:color w:val="000000"/>
-          <w:sz w:val="19"/>
-          <w:szCs w:val="19"/>
-          <w:highlight w:val="white"/>
-        </w:rPr>
-        <w:t>));</w:t>
+        <w:t>((signal,used));</w:t>
       </w:r>
       <w:r>
         <w:rPr>
@@ -22759,12 +23148,10 @@
       <w:pPr>
         <w:pStyle w:val="Heading3"/>
       </w:pPr>
-      <w:proofErr w:type="spellStart"/>
       <w:r>
         <w:lastRenderedPageBreak/>
         <w:t>External_Interrupt</w:t>
       </w:r>
-      <w:proofErr w:type="spellEnd"/>
       <w:r>
         <w:t xml:space="preserve"> driver</w:t>
       </w:r>
@@ -22883,18 +23270,7 @@
           <w:szCs w:val="19"/>
           <w:highlight w:val="white"/>
         </w:rPr>
-        <w:t>=</w:t>
-      </w:r>
-      <w:proofErr w:type="gramStart"/>
-      <w:r>
-        <w:rPr>
-          <w:rFonts w:ascii="Consolas" w:hAnsi="Consolas" w:cs="Consolas"/>
-          <w:color w:val="000000"/>
-          <w:sz w:val="19"/>
-          <w:szCs w:val="19"/>
-          <w:highlight w:val="white"/>
-        </w:rPr>
-        <w:t>5,</w:t>
+        <w:t>=5,</w:t>
       </w:r>
       <w:r>
         <w:rPr>
@@ -22904,18 +23280,7 @@
           <w:szCs w:val="19"/>
           <w:highlight w:val="white"/>
         </w:rPr>
-        <w:t>INT</w:t>
-      </w:r>
-      <w:proofErr w:type="gramEnd"/>
-      <w:r>
-        <w:rPr>
-          <w:rFonts w:ascii="Consolas" w:hAnsi="Consolas" w:cs="Consolas"/>
-          <w:color w:val="A000A0"/>
-          <w:sz w:val="19"/>
-          <w:szCs w:val="19"/>
-          <w:highlight w:val="white"/>
-        </w:rPr>
-        <w:t>_0</w:t>
+        <w:t>INT_0</w:t>
       </w:r>
       <w:r>
         <w:rPr>
@@ -23014,7 +23379,6 @@
       <w:pPr>
         <w:ind w:left="1440"/>
       </w:pPr>
-      <w:proofErr w:type="spellStart"/>
       <w:r>
         <w:rPr>
           <w:rFonts w:ascii="Consolas" w:hAnsi="Consolas" w:cs="Consolas"/>
@@ -23023,9 +23387,8 @@
           <w:szCs w:val="19"/>
           <w:highlight w:val="white"/>
         </w:rPr>
-        <w:t>typedef</w:t>
-      </w:r>
-      <w:proofErr w:type="spellEnd"/>
+        <w:t xml:space="preserve">typedef </w:t>
+      </w:r>
       <w:r>
         <w:rPr>
           <w:rFonts w:ascii="Consolas" w:hAnsi="Consolas" w:cs="Consolas"/>
@@ -23034,30 +23397,18 @@
           <w:szCs w:val="19"/>
           <w:highlight w:val="white"/>
         </w:rPr>
+        <w:t>enum</w:t>
+      </w:r>
+      <w:r>
+        <w:rPr>
+          <w:rFonts w:ascii="Consolas" w:hAnsi="Consolas" w:cs="Consolas"/>
+          <w:color w:val="A31515"/>
+          <w:sz w:val="19"/>
+          <w:szCs w:val="19"/>
+          <w:highlight w:val="white"/>
+        </w:rPr>
         <w:t xml:space="preserve"> </w:t>
       </w:r>
-      <w:proofErr w:type="spellStart"/>
-      <w:r>
-        <w:rPr>
-          <w:rFonts w:ascii="Consolas" w:hAnsi="Consolas" w:cs="Consolas"/>
-          <w:color w:val="0000FF"/>
-          <w:sz w:val="19"/>
-          <w:szCs w:val="19"/>
-          <w:highlight w:val="white"/>
-        </w:rPr>
-        <w:t>enum</w:t>
-      </w:r>
-      <w:proofErr w:type="spellEnd"/>
-      <w:r>
-        <w:rPr>
-          <w:rFonts w:ascii="Consolas" w:hAnsi="Consolas" w:cs="Consolas"/>
-          <w:color w:val="A31515"/>
-          <w:sz w:val="19"/>
-          <w:szCs w:val="19"/>
-          <w:highlight w:val="white"/>
-        </w:rPr>
-        <w:t xml:space="preserve"> </w:t>
-      </w:r>
       <w:r>
         <w:rPr>
           <w:rFonts w:ascii="Consolas" w:hAnsi="Consolas" w:cs="Consolas"/>
@@ -23068,7 +23419,6 @@
         </w:rPr>
         <w:t>{</w:t>
       </w:r>
-      <w:proofErr w:type="spellStart"/>
       <w:r>
         <w:rPr>
           <w:rFonts w:ascii="Consolas" w:hAnsi="Consolas" w:cs="Consolas"/>
@@ -23077,9 +23427,18 @@
           <w:szCs w:val="19"/>
           <w:highlight w:val="white"/>
         </w:rPr>
-        <w:t>low_</w:t>
-      </w:r>
-      <w:proofErr w:type="gramStart"/>
+        <w:t>low_level</w:t>
+      </w:r>
+      <w:r>
+        <w:rPr>
+          <w:rFonts w:ascii="Consolas" w:hAnsi="Consolas" w:cs="Consolas"/>
+          <w:color w:val="000000"/>
+          <w:sz w:val="19"/>
+          <w:szCs w:val="19"/>
+          <w:highlight w:val="white"/>
+        </w:rPr>
+        <w:t>,</w:t>
+      </w:r>
       <w:r>
         <w:rPr>
           <w:rFonts w:ascii="Consolas" w:hAnsi="Consolas" w:cs="Consolas"/>
@@ -23088,7 +23447,7 @@
           <w:szCs w:val="19"/>
           <w:highlight w:val="white"/>
         </w:rPr>
-        <w:t>level</w:t>
+        <w:t>any_level</w:t>
       </w:r>
       <w:r>
         <w:rPr>
@@ -23108,9 +23467,8 @@
           <w:szCs w:val="19"/>
           <w:highlight w:val="white"/>
         </w:rPr>
-        <w:t>any</w:t>
-      </w:r>
-      <w:proofErr w:type="gramEnd"/>
+        <w:t>rising_edge</w:t>
+      </w:r>
       <w:r>
         <w:rPr>
           <w:rFonts w:ascii="Consolas" w:hAnsi="Consolas" w:cs="Consolas"/>
@@ -23119,39 +23477,8 @@
           <w:szCs w:val="19"/>
           <w:highlight w:val="white"/>
         </w:rPr>
-        <w:t>_level</w:t>
-      </w:r>
-      <w:r>
-        <w:rPr>
-          <w:rFonts w:ascii="Consolas" w:hAnsi="Consolas" w:cs="Consolas"/>
-          <w:color w:val="000000"/>
-          <w:sz w:val="19"/>
-          <w:szCs w:val="19"/>
-          <w:highlight w:val="white"/>
-        </w:rPr>
-        <w:t>,</w:t>
-      </w:r>
-      <w:r>
-        <w:rPr>
-          <w:rFonts w:ascii="Consolas" w:hAnsi="Consolas" w:cs="Consolas"/>
-          <w:color w:val="A000A0"/>
-          <w:sz w:val="19"/>
-          <w:szCs w:val="19"/>
-          <w:highlight w:val="white"/>
-        </w:rPr>
-        <w:t>rising_edge</w:t>
-      </w:r>
-      <w:r>
-        <w:rPr>
-          <w:rFonts w:ascii="Consolas" w:hAnsi="Consolas" w:cs="Consolas"/>
-          <w:color w:val="A000A0"/>
-          <w:sz w:val="19"/>
-          <w:szCs w:val="19"/>
-          <w:highlight w:val="white"/>
-        </w:rPr>
         <w:t>,falling_edge</w:t>
       </w:r>
-      <w:proofErr w:type="spellEnd"/>
       <w:r>
         <w:rPr>
           <w:rFonts w:ascii="Consolas" w:hAnsi="Consolas" w:cs="Consolas"/>
@@ -23263,7 +23590,6 @@
           <w:highlight w:val="white"/>
         </w:rPr>
       </w:pPr>
-      <w:proofErr w:type="spellStart"/>
       <w:r>
         <w:rPr>
           <w:rFonts w:ascii="Consolas" w:hAnsi="Consolas" w:cs="Consolas"/>
@@ -23272,40 +23598,17 @@
           <w:szCs w:val="19"/>
           <w:highlight w:val="white"/>
         </w:rPr>
-        <w:t>INT_</w:t>
-      </w:r>
-      <w:proofErr w:type="gramStart"/>
-      <w:r>
-        <w:rPr>
-          <w:rFonts w:ascii="Consolas" w:hAnsi="Consolas" w:cs="Consolas"/>
-          <w:color w:val="880000"/>
-          <w:sz w:val="19"/>
-          <w:szCs w:val="19"/>
-          <w:highlight w:val="white"/>
-        </w:rPr>
-        <w:t>init</w:t>
-      </w:r>
-      <w:proofErr w:type="spellEnd"/>
-      <w:r>
-        <w:rPr>
-          <w:rFonts w:ascii="Consolas" w:hAnsi="Consolas" w:cs="Consolas"/>
-          <w:color w:val="000000"/>
-          <w:sz w:val="19"/>
-          <w:szCs w:val="19"/>
-          <w:highlight w:val="white"/>
-        </w:rPr>
-        <w:t>(</w:t>
-      </w:r>
-      <w:proofErr w:type="gramEnd"/>
-      <w:r>
-        <w:rPr>
-          <w:rFonts w:ascii="Consolas" w:hAnsi="Consolas" w:cs="Consolas"/>
-          <w:color w:val="000000"/>
-          <w:sz w:val="19"/>
-          <w:szCs w:val="19"/>
-          <w:highlight w:val="white"/>
-        </w:rPr>
-        <w:t>);</w:t>
+        <w:t>INT_init</w:t>
+      </w:r>
+      <w:r>
+        <w:rPr>
+          <w:rFonts w:ascii="Consolas" w:hAnsi="Consolas" w:cs="Consolas"/>
+          <w:color w:val="000000"/>
+          <w:sz w:val="19"/>
+          <w:szCs w:val="19"/>
+          <w:highlight w:val="white"/>
+        </w:rPr>
+        <w:t>();</w:t>
       </w:r>
     </w:p>
     <w:p>
@@ -23467,7 +23770,6 @@
           <w:highlight w:val="white"/>
         </w:rPr>
       </w:pPr>
-      <w:proofErr w:type="spellStart"/>
       <w:r>
         <w:rPr>
           <w:rFonts w:ascii="Consolas" w:hAnsi="Consolas" w:cs="Consolas"/>
@@ -23480,7 +23782,6 @@
         </w:rPr>
         <w:t>int_num</w:t>
       </w:r>
-      <w:proofErr w:type="spellEnd"/>
       <w:r>
         <w:rPr>
           <w:rFonts w:ascii="Consolas" w:hAnsi="Consolas" w:cs="Consolas"/>
@@ -23560,7 +23861,6 @@
           <w:highlight w:val="white"/>
         </w:rPr>
       </w:pPr>
-      <w:proofErr w:type="spellStart"/>
       <w:r>
         <w:rPr>
           <w:rFonts w:ascii="Consolas" w:hAnsi="Consolas" w:cs="Consolas"/>
@@ -23573,7 +23873,6 @@
         </w:rPr>
         <w:t>sense_control</w:t>
       </w:r>
-      <w:proofErr w:type="spellEnd"/>
       <w:r>
         <w:rPr>
           <w:rFonts w:ascii="Consolas" w:hAnsi="Consolas" w:cs="Consolas"/>
@@ -23919,7 +24218,6 @@
       <w:pPr>
         <w:ind w:left="720" w:firstLine="720"/>
       </w:pPr>
-      <w:proofErr w:type="spellStart"/>
       <w:r>
         <w:rPr>
           <w:rFonts w:ascii="Consolas" w:hAnsi="Consolas" w:cs="Consolas"/>
@@ -23930,7 +24228,6 @@
         </w:rPr>
         <w:t>typedef</w:t>
       </w:r>
-      <w:proofErr w:type="spellEnd"/>
       <w:r>
         <w:rPr>
           <w:rFonts w:ascii="Consolas" w:hAnsi="Consolas" w:cs="Consolas"/>
@@ -23941,7 +24238,6 @@
         </w:rPr>
         <w:t xml:space="preserve"> </w:t>
       </w:r>
-      <w:proofErr w:type="spellStart"/>
       <w:r>
         <w:rPr>
           <w:rFonts w:ascii="Consolas" w:hAnsi="Consolas" w:cs="Consolas"/>
@@ -23952,7 +24248,6 @@
         </w:rPr>
         <w:t>enum</w:t>
       </w:r>
-      <w:proofErr w:type="spellEnd"/>
       <w:r>
         <w:rPr>
           <w:rFonts w:ascii="Consolas" w:hAnsi="Consolas" w:cs="Consolas"/>
@@ -23973,7 +24268,6 @@
         </w:rPr>
         <w:t>{</w:t>
       </w:r>
-      <w:proofErr w:type="spellStart"/>
       <w:r>
         <w:rPr>
           <w:rFonts w:ascii="Consolas" w:hAnsi="Consolas" w:cs="Consolas"/>
@@ -23982,9 +24276,18 @@
           <w:szCs w:val="19"/>
           <w:highlight w:val="white"/>
         </w:rPr>
-        <w:t>Yellow_BEFORE_</w:t>
-      </w:r>
-      <w:proofErr w:type="gramStart"/>
+        <w:t>Yellow_BEFORE_GREEN</w:t>
+      </w:r>
+      <w:r>
+        <w:rPr>
+          <w:rFonts w:ascii="Consolas" w:hAnsi="Consolas" w:cs="Consolas"/>
+          <w:color w:val="000000"/>
+          <w:sz w:val="19"/>
+          <w:szCs w:val="19"/>
+          <w:highlight w:val="white"/>
+        </w:rPr>
+        <w:t>,</w:t>
+      </w:r>
       <w:r>
         <w:rPr>
           <w:rFonts w:ascii="Consolas" w:hAnsi="Consolas" w:cs="Consolas"/>
@@ -24013,9 +24316,8 @@
           <w:szCs w:val="19"/>
           <w:highlight w:val="white"/>
         </w:rPr>
-        <w:t>GREEN</w:t>
-      </w:r>
-      <w:proofErr w:type="gramEnd"/>
+        <w:t>Yellow_AFTER_GREEN</w:t>
+      </w:r>
       <w:r>
         <w:rPr>
           <w:rFonts w:ascii="Consolas" w:hAnsi="Consolas" w:cs="Consolas"/>
@@ -24034,29 +24336,8 @@
           <w:szCs w:val="19"/>
           <w:highlight w:val="white"/>
         </w:rPr>
-        <w:t>Yellow_AFTER_GREEN</w:t>
-      </w:r>
-      <w:r>
-        <w:rPr>
-          <w:rFonts w:ascii="Consolas" w:hAnsi="Consolas" w:cs="Consolas"/>
-          <w:color w:val="000000"/>
-          <w:sz w:val="19"/>
-          <w:szCs w:val="19"/>
-          <w:highlight w:val="white"/>
-        </w:rPr>
-        <w:t>,</w:t>
-      </w:r>
-      <w:r>
-        <w:rPr>
-          <w:rFonts w:ascii="Consolas" w:hAnsi="Consolas" w:cs="Consolas"/>
-          <w:color w:val="A000A0"/>
-          <w:sz w:val="19"/>
-          <w:szCs w:val="19"/>
-          <w:highlight w:val="white"/>
-        </w:rPr>
         <w:t>RED</w:t>
       </w:r>
-      <w:proofErr w:type="spellEnd"/>
       <w:r>
         <w:rPr>
           <w:rFonts w:ascii="Consolas" w:hAnsi="Consolas" w:cs="Consolas"/>
@@ -24067,7 +24348,6 @@
         </w:rPr>
         <w:t>}</w:t>
       </w:r>
-      <w:proofErr w:type="spellStart"/>
       <w:r>
         <w:rPr>
           <w:rFonts w:ascii="Consolas" w:hAnsi="Consolas" w:cs="Consolas"/>
@@ -24078,7 +24358,6 @@
         </w:rPr>
         <w:t>STATE_type</w:t>
       </w:r>
-      <w:proofErr w:type="spellEnd"/>
       <w:r>
         <w:rPr>
           <w:rFonts w:ascii="Consolas" w:hAnsi="Consolas" w:cs="Consolas"/>
@@ -25247,39 +25526,17 @@
           <w:szCs w:val="19"/>
           <w:highlight w:val="white"/>
         </w:rPr>
-        <w:t xml:space="preserve">       </w:t>
-      </w:r>
-      <w:proofErr w:type="gramStart"/>
-      <w:r>
-        <w:rPr>
-          <w:rFonts w:ascii="Consolas" w:hAnsi="Consolas" w:cs="Consolas"/>
-          <w:color w:val="A31515"/>
-          <w:sz w:val="19"/>
-          <w:szCs w:val="19"/>
-          <w:highlight w:val="white"/>
-        </w:rPr>
-        <w:t xml:space="preserve">   </w:t>
-      </w:r>
-      <w:r>
-        <w:rPr>
-          <w:rFonts w:ascii="Consolas" w:hAnsi="Consolas" w:cs="Consolas"/>
-          <w:color w:val="000000"/>
-          <w:sz w:val="19"/>
-          <w:szCs w:val="19"/>
-          <w:highlight w:val="white"/>
-        </w:rPr>
-        <w:t>(</w:t>
-      </w:r>
-      <w:proofErr w:type="gramEnd"/>
-      <w:r>
-        <w:rPr>
-          <w:rFonts w:ascii="Consolas" w:hAnsi="Consolas" w:cs="Consolas"/>
-          <w:color w:val="000000"/>
-          <w:sz w:val="19"/>
-          <w:szCs w:val="19"/>
-          <w:highlight w:val="white"/>
-        </w:rPr>
-        <w:t>5000000)</w:t>
+        <w:t xml:space="preserve">          </w:t>
+      </w:r>
+      <w:r>
+        <w:rPr>
+          <w:rFonts w:ascii="Consolas" w:hAnsi="Consolas" w:cs="Consolas"/>
+          <w:color w:val="000000"/>
+          <w:sz w:val="19"/>
+          <w:szCs w:val="19"/>
+          <w:highlight w:val="white"/>
+        </w:rPr>
+        <w:t>(5000000)</w:t>
       </w:r>
       <w:r>
         <w:rPr>
@@ -25351,7 +25608,6 @@
           <w:highlight w:val="white"/>
         </w:rPr>
       </w:pPr>
-      <w:proofErr w:type="spellStart"/>
       <w:r>
         <w:rPr>
           <w:rFonts w:ascii="Consolas" w:hAnsi="Consolas" w:cs="Consolas"/>
@@ -25360,40 +25616,17 @@
           <w:szCs w:val="19"/>
           <w:highlight w:val="white"/>
         </w:rPr>
-        <w:t>APP_</w:t>
-      </w:r>
-      <w:proofErr w:type="gramStart"/>
-      <w:r>
-        <w:rPr>
-          <w:rFonts w:ascii="Consolas" w:hAnsi="Consolas" w:cs="Consolas"/>
-          <w:color w:val="880000"/>
-          <w:sz w:val="19"/>
-          <w:szCs w:val="19"/>
-          <w:highlight w:val="white"/>
-        </w:rPr>
-        <w:t>Start</w:t>
-      </w:r>
-      <w:proofErr w:type="spellEnd"/>
-      <w:r>
-        <w:rPr>
-          <w:rFonts w:ascii="Consolas" w:hAnsi="Consolas" w:cs="Consolas"/>
-          <w:color w:val="000000"/>
-          <w:sz w:val="19"/>
-          <w:szCs w:val="19"/>
-          <w:highlight w:val="white"/>
-        </w:rPr>
-        <w:t>(</w:t>
-      </w:r>
-      <w:proofErr w:type="gramEnd"/>
-      <w:r>
-        <w:rPr>
-          <w:rFonts w:ascii="Consolas" w:hAnsi="Consolas" w:cs="Consolas"/>
-          <w:color w:val="000000"/>
-          <w:sz w:val="19"/>
-          <w:szCs w:val="19"/>
-          <w:highlight w:val="white"/>
-        </w:rPr>
-        <w:t>);</w:t>
+        <w:t>APP_Start</w:t>
+      </w:r>
+      <w:r>
+        <w:rPr>
+          <w:rFonts w:ascii="Consolas" w:hAnsi="Consolas" w:cs="Consolas"/>
+          <w:color w:val="000000"/>
+          <w:sz w:val="19"/>
+          <w:szCs w:val="19"/>
+          <w:highlight w:val="white"/>
+        </w:rPr>
+        <w:t>();</w:t>
       </w:r>
     </w:p>
     <w:p>
@@ -25526,7 +25759,6 @@
         </w:rPr>
         <w:t xml:space="preserve">by calling </w:t>
       </w:r>
-      <w:proofErr w:type="spellStart"/>
       <w:r>
         <w:rPr>
           <w:rFonts w:ascii="Consolas" w:hAnsi="Consolas" w:cs="Consolas"/>
@@ -25535,20 +25767,8 @@
           <w:szCs w:val="19"/>
           <w:highlight w:val="white"/>
         </w:rPr>
-        <w:t>INT_</w:t>
-      </w:r>
-      <w:proofErr w:type="gramStart"/>
-      <w:r>
-        <w:rPr>
-          <w:rFonts w:ascii="Consolas" w:hAnsi="Consolas" w:cs="Consolas"/>
-          <w:color w:val="880000"/>
-          <w:sz w:val="19"/>
-          <w:szCs w:val="19"/>
-          <w:highlight w:val="white"/>
-        </w:rPr>
-        <w:t>init</w:t>
-      </w:r>
-      <w:proofErr w:type="spellEnd"/>
+        <w:t>INT_init</w:t>
+      </w:r>
       <w:r>
         <w:rPr>
           <w:rFonts w:ascii="Consolas" w:hAnsi="Consolas" w:cs="Consolas"/>
@@ -25559,7 +25779,6 @@
         </w:rPr>
         <w:t>(</w:t>
       </w:r>
-      <w:proofErr w:type="gramEnd"/>
       <w:r>
         <w:rPr>
           <w:rFonts w:ascii="Consolas" w:hAnsi="Consolas" w:cs="Consolas"/>
@@ -25590,7 +25809,6 @@
         </w:rPr>
         <w:t xml:space="preserve"> </w:t>
       </w:r>
-      <w:proofErr w:type="spellStart"/>
       <w:r>
         <w:rPr>
           <w:rFonts w:ascii="Consolas" w:hAnsi="Consolas" w:cs="Consolas"/>
@@ -25601,7 +25819,6 @@
         </w:rPr>
         <w:t>rising_edge</w:t>
       </w:r>
-      <w:proofErr w:type="spellEnd"/>
       <w:r>
         <w:rPr>
           <w:rFonts w:ascii="Consolas" w:hAnsi="Consolas" w:cs="Consolas"/>
@@ -25812,7 +26029,6 @@
           <w:highlight w:val="white"/>
         </w:rPr>
       </w:pPr>
-      <w:proofErr w:type="spellStart"/>
       <w:r>
         <w:rPr>
           <w:rFonts w:ascii="Consolas" w:hAnsi="Consolas" w:cs="Consolas"/>
@@ -25821,40 +26037,17 @@
           <w:szCs w:val="19"/>
           <w:highlight w:val="white"/>
         </w:rPr>
-        <w:t>APP_</w:t>
-      </w:r>
-      <w:proofErr w:type="gramStart"/>
-      <w:r>
-        <w:rPr>
-          <w:rFonts w:ascii="Consolas" w:hAnsi="Consolas" w:cs="Consolas"/>
-          <w:color w:val="880000"/>
-          <w:sz w:val="19"/>
-          <w:szCs w:val="19"/>
-          <w:highlight w:val="white"/>
-        </w:rPr>
-        <w:t>Run</w:t>
-      </w:r>
-      <w:proofErr w:type="spellEnd"/>
-      <w:r>
-        <w:rPr>
-          <w:rFonts w:ascii="Consolas" w:hAnsi="Consolas" w:cs="Consolas"/>
-          <w:color w:val="000000"/>
-          <w:sz w:val="19"/>
-          <w:szCs w:val="19"/>
-          <w:highlight w:val="white"/>
-        </w:rPr>
-        <w:t>(</w:t>
-      </w:r>
-      <w:proofErr w:type="gramEnd"/>
-      <w:r>
-        <w:rPr>
-          <w:rFonts w:ascii="Consolas" w:hAnsi="Consolas" w:cs="Consolas"/>
-          <w:color w:val="000000"/>
-          <w:sz w:val="19"/>
-          <w:szCs w:val="19"/>
-          <w:highlight w:val="white"/>
-        </w:rPr>
-        <w:t>);</w:t>
+        <w:t>APP_Run</w:t>
+      </w:r>
+      <w:r>
+        <w:rPr>
+          <w:rFonts w:ascii="Consolas" w:hAnsi="Consolas" w:cs="Consolas"/>
+          <w:color w:val="000000"/>
+          <w:sz w:val="19"/>
+          <w:szCs w:val="19"/>
+          <w:highlight w:val="white"/>
+        </w:rPr>
+        <w:t>();</w:t>
       </w:r>
     </w:p>
     <w:p>
@@ -26090,7 +26283,6 @@
           <w:highlight w:val="white"/>
         </w:rPr>
       </w:pPr>
-      <w:proofErr w:type="spellStart"/>
       <w:r>
         <w:rPr>
           <w:rFonts w:ascii="Consolas" w:hAnsi="Consolas" w:cs="Consolas"/>
@@ -26100,40 +26292,17 @@
           <w:highlight w:val="white"/>
         </w:rPr>
         <w:lastRenderedPageBreak/>
-        <w:t>Pedestrian_</w:t>
-      </w:r>
-      <w:proofErr w:type="gramStart"/>
-      <w:r>
-        <w:rPr>
-          <w:rFonts w:ascii="Consolas" w:hAnsi="Consolas" w:cs="Consolas"/>
-          <w:color w:val="880000"/>
-          <w:sz w:val="19"/>
-          <w:szCs w:val="19"/>
-          <w:highlight w:val="white"/>
-        </w:rPr>
-        <w:t>Mode</w:t>
-      </w:r>
-      <w:proofErr w:type="spellEnd"/>
-      <w:r>
-        <w:rPr>
-          <w:rFonts w:ascii="Consolas" w:hAnsi="Consolas" w:cs="Consolas"/>
-          <w:color w:val="000000"/>
-          <w:sz w:val="19"/>
-          <w:szCs w:val="19"/>
-          <w:highlight w:val="white"/>
-        </w:rPr>
-        <w:t>(</w:t>
-      </w:r>
-      <w:proofErr w:type="gramEnd"/>
-      <w:r>
-        <w:rPr>
-          <w:rFonts w:ascii="Consolas" w:hAnsi="Consolas" w:cs="Consolas"/>
-          <w:color w:val="000000"/>
-          <w:sz w:val="19"/>
-          <w:szCs w:val="19"/>
-          <w:highlight w:val="white"/>
-        </w:rPr>
-        <w:t>);</w:t>
+        <w:t>Pedestrian_Mode</w:t>
+      </w:r>
+      <w:r>
+        <w:rPr>
+          <w:rFonts w:ascii="Consolas" w:hAnsi="Consolas" w:cs="Consolas"/>
+          <w:color w:val="000000"/>
+          <w:sz w:val="19"/>
+          <w:szCs w:val="19"/>
+          <w:highlight w:val="white"/>
+        </w:rPr>
+        <w:t>();</w:t>
       </w:r>
     </w:p>
     <w:p>
@@ -26502,7 +26671,6 @@
         </w:rPr>
         <w:t xml:space="preserve">ISR Function that runs when ISR0 event happen (the button pressing) it check if </w:t>
       </w:r>
-      <w:proofErr w:type="spellStart"/>
       <w:r>
         <w:rPr>
           <w:rFonts w:ascii="Consolas" w:hAnsi="Consolas" w:cs="Consolas"/>
@@ -26515,7 +26683,6 @@
         </w:rPr>
         <w:t>pedestrian_mode_flag</w:t>
       </w:r>
-      <w:proofErr w:type="spellEnd"/>
       <w:r>
         <w:rPr>
           <w:rFonts w:ascii="Consolas" w:hAnsi="Consolas" w:cs="Consolas"/>
@@ -26610,7 +26777,6 @@
         </w:rPr>
         <w:t xml:space="preserve">It also modifies </w:t>
       </w:r>
-      <w:proofErr w:type="spellStart"/>
       <w:r>
         <w:rPr>
           <w:rFonts w:ascii="Consolas" w:hAnsi="Consolas" w:cs="Consolas"/>
@@ -26623,7 +26789,6 @@
         </w:rPr>
         <w:t>ON_Period</w:t>
       </w:r>
-      <w:proofErr w:type="spellEnd"/>
       <w:r>
         <w:rPr>
           <w:rFonts w:ascii="Consolas" w:hAnsi="Consolas" w:cs="Consolas"/>
@@ -26742,7 +26907,6 @@
         </w:rPr>
         <w:t xml:space="preserve"> </w:t>
       </w:r>
-      <w:proofErr w:type="spellStart"/>
       <w:r>
         <w:rPr>
           <w:rFonts w:ascii="Consolas" w:hAnsi="Consolas" w:cs="Consolas"/>
@@ -26751,40 +26915,17 @@
           <w:szCs w:val="19"/>
           <w:highlight w:val="white"/>
         </w:rPr>
-        <w:t>timer_delay_</w:t>
-      </w:r>
-      <w:proofErr w:type="gramStart"/>
-      <w:r>
-        <w:rPr>
-          <w:rFonts w:ascii="Consolas" w:hAnsi="Consolas" w:cs="Consolas"/>
-          <w:color w:val="880000"/>
-          <w:sz w:val="19"/>
-          <w:szCs w:val="19"/>
-          <w:highlight w:val="white"/>
-        </w:rPr>
-        <w:t>us</w:t>
-      </w:r>
-      <w:proofErr w:type="spellEnd"/>
-      <w:r>
-        <w:rPr>
-          <w:rFonts w:ascii="Consolas" w:hAnsi="Consolas" w:cs="Consolas"/>
-          <w:color w:val="000000"/>
-          <w:sz w:val="19"/>
-          <w:szCs w:val="19"/>
-          <w:highlight w:val="white"/>
-        </w:rPr>
-        <w:t>(</w:t>
-      </w:r>
-      <w:proofErr w:type="gramEnd"/>
-      <w:r>
-        <w:rPr>
-          <w:rFonts w:ascii="Consolas" w:hAnsi="Consolas" w:cs="Consolas"/>
-          <w:color w:val="000000"/>
-          <w:sz w:val="19"/>
-          <w:szCs w:val="19"/>
-          <w:highlight w:val="white"/>
-        </w:rPr>
-        <w:t>)</w:t>
+        <w:t>timer_delay_us</w:t>
+      </w:r>
+      <w:r>
+        <w:rPr>
+          <w:rFonts w:ascii="Consolas" w:hAnsi="Consolas" w:cs="Consolas"/>
+          <w:color w:val="000000"/>
+          <w:sz w:val="19"/>
+          <w:szCs w:val="19"/>
+          <w:highlight w:val="white"/>
+        </w:rPr>
+        <w:t>()</w:t>
       </w:r>
       <w:r>
         <w:rPr>
@@ -26995,7 +27136,6 @@
         </w:rPr>
         <w:t>a flag variable that indicate the current state in Normal Mode (</w:t>
       </w:r>
-      <w:proofErr w:type="spellStart"/>
       <w:r>
         <w:rPr>
           <w:rFonts w:ascii="Consolas" w:hAnsi="Consolas" w:cs="Consolas"/>
@@ -27004,9 +27144,18 @@
           <w:szCs w:val="19"/>
           <w:highlight w:val="white"/>
         </w:rPr>
-        <w:t>Yellow_BEFORE_</w:t>
-      </w:r>
-      <w:proofErr w:type="gramStart"/>
+        <w:t>Yellow_BEFORE_GREEN</w:t>
+      </w:r>
+      <w:r>
+        <w:rPr>
+          <w:rFonts w:ascii="Consolas" w:hAnsi="Consolas" w:cs="Consolas"/>
+          <w:color w:val="000000"/>
+          <w:sz w:val="19"/>
+          <w:szCs w:val="19"/>
+          <w:highlight w:val="white"/>
+        </w:rPr>
+        <w:t>,</w:t>
+      </w:r>
       <w:r>
         <w:rPr>
           <w:rFonts w:ascii="Consolas" w:hAnsi="Consolas" w:cs="Consolas"/>
@@ -27035,9 +27184,8 @@
           <w:szCs w:val="19"/>
           <w:highlight w:val="white"/>
         </w:rPr>
-        <w:t>GREEN</w:t>
-      </w:r>
-      <w:proofErr w:type="gramEnd"/>
+        <w:t>Yellow_AFTER_GREEN</w:t>
+      </w:r>
       <w:r>
         <w:rPr>
           <w:rFonts w:ascii="Consolas" w:hAnsi="Consolas" w:cs="Consolas"/>
@@ -27056,29 +27204,8 @@
           <w:szCs w:val="19"/>
           <w:highlight w:val="white"/>
         </w:rPr>
-        <w:t>Yellow_AFTER_GREEN</w:t>
-      </w:r>
-      <w:r>
-        <w:rPr>
-          <w:rFonts w:ascii="Consolas" w:hAnsi="Consolas" w:cs="Consolas"/>
-          <w:color w:val="000000"/>
-          <w:sz w:val="19"/>
-          <w:szCs w:val="19"/>
-          <w:highlight w:val="white"/>
-        </w:rPr>
-        <w:t>,</w:t>
-      </w:r>
-      <w:r>
-        <w:rPr>
-          <w:rFonts w:ascii="Consolas" w:hAnsi="Consolas" w:cs="Consolas"/>
-          <w:color w:val="A000A0"/>
-          <w:sz w:val="19"/>
-          <w:szCs w:val="19"/>
-          <w:highlight w:val="white"/>
-        </w:rPr>
         <w:t>RED</w:t>
       </w:r>
-      <w:proofErr w:type="spellEnd"/>
       <w:r>
         <w:rPr>
           <w:rFonts w:ascii="Consolas" w:hAnsi="Consolas" w:cs="Consolas"/>
@@ -27088,7 +27215,6 @@
         </w:rPr>
         <w:t xml:space="preserve">), it takes selection from </w:t>
       </w:r>
-      <w:proofErr w:type="spellStart"/>
       <w:r>
         <w:rPr>
           <w:rFonts w:ascii="Consolas" w:hAnsi="Consolas" w:cs="Consolas"/>
@@ -27097,20 +27223,8 @@
           <w:szCs w:val="19"/>
           <w:highlight w:val="white"/>
         </w:rPr>
-        <w:t>STATE_type</w:t>
-      </w:r>
-      <w:proofErr w:type="spellEnd"/>
-      <w:r>
-        <w:rPr>
-          <w:rFonts w:ascii="Consolas" w:hAnsi="Consolas" w:cs="Consolas"/>
-          <w:color w:val="0000FF"/>
-          <w:sz w:val="19"/>
-          <w:szCs w:val="19"/>
-          <w:highlight w:val="white"/>
-        </w:rPr>
-        <w:t xml:space="preserve"> </w:t>
-      </w:r>
-      <w:proofErr w:type="spellStart"/>
+        <w:t xml:space="preserve">STATE_type </w:t>
+      </w:r>
       <w:r>
         <w:rPr>
           <w:rFonts w:ascii="Consolas" w:hAnsi="Consolas" w:cs="Consolas"/>
@@ -27119,18 +27233,7 @@
           <w:szCs w:val="19"/>
           <w:highlight w:val="white"/>
         </w:rPr>
-        <w:t>enum</w:t>
-      </w:r>
-      <w:proofErr w:type="spellEnd"/>
-      <w:r>
-        <w:rPr>
-          <w:rFonts w:ascii="Consolas" w:hAnsi="Consolas" w:cs="Consolas"/>
-          <w:color w:val="000000" w:themeColor="text1"/>
-          <w:sz w:val="19"/>
-          <w:szCs w:val="19"/>
-          <w:highlight w:val="white"/>
-        </w:rPr>
-        <w:t>.</w:t>
+        <w:t>enum.</w:t>
       </w:r>
     </w:p>
     <w:p>
@@ -27161,7 +27264,6 @@
           <w:highlight w:val="white"/>
         </w:rPr>
       </w:pPr>
-      <w:proofErr w:type="spellStart"/>
       <w:r>
         <w:rPr>
           <w:rFonts w:ascii="Consolas" w:hAnsi="Consolas" w:cs="Consolas"/>
@@ -27174,7 +27276,6 @@
         </w:rPr>
         <w:t>pedestrian_mode_flag</w:t>
       </w:r>
-      <w:proofErr w:type="spellEnd"/>
       <w:r>
         <w:rPr>
           <w:rFonts w:ascii="Consolas" w:hAnsi="Consolas" w:cs="Consolas"/>
@@ -27247,7 +27348,6 @@
         </w:rPr>
         <w:t xml:space="preserve"> it becomes 1 so the system enters the pedestrian mode during </w:t>
       </w:r>
-      <w:proofErr w:type="spellStart"/>
       <w:r>
         <w:rPr>
           <w:rFonts w:ascii="Consolas" w:hAnsi="Consolas" w:cs="Consolas"/>
@@ -27256,40 +27356,17 @@
           <w:szCs w:val="19"/>
           <w:highlight w:val="white"/>
         </w:rPr>
-        <w:t>APP_</w:t>
-      </w:r>
-      <w:proofErr w:type="gramStart"/>
-      <w:r>
-        <w:rPr>
-          <w:rFonts w:ascii="Consolas" w:hAnsi="Consolas" w:cs="Consolas"/>
-          <w:color w:val="880000"/>
-          <w:sz w:val="19"/>
-          <w:szCs w:val="19"/>
-          <w:highlight w:val="white"/>
-        </w:rPr>
-        <w:t>Run</w:t>
-      </w:r>
-      <w:proofErr w:type="spellEnd"/>
-      <w:r>
-        <w:rPr>
-          <w:rFonts w:ascii="Consolas" w:hAnsi="Consolas" w:cs="Consolas"/>
-          <w:color w:val="000000"/>
-          <w:sz w:val="19"/>
-          <w:szCs w:val="19"/>
-          <w:highlight w:val="white"/>
-        </w:rPr>
-        <w:t>(</w:t>
-      </w:r>
-      <w:proofErr w:type="gramEnd"/>
-      <w:r>
-        <w:rPr>
-          <w:rFonts w:ascii="Consolas" w:hAnsi="Consolas" w:cs="Consolas"/>
-          <w:color w:val="000000"/>
-          <w:sz w:val="19"/>
-          <w:szCs w:val="19"/>
-          <w:highlight w:val="white"/>
-        </w:rPr>
-        <w:t>) running.</w:t>
+        <w:t>APP_Run</w:t>
+      </w:r>
+      <w:r>
+        <w:rPr>
+          <w:rFonts w:ascii="Consolas" w:hAnsi="Consolas" w:cs="Consolas"/>
+          <w:color w:val="000000"/>
+          <w:sz w:val="19"/>
+          <w:szCs w:val="19"/>
+          <w:highlight w:val="white"/>
+        </w:rPr>
+        <w:t>() running.</w:t>
       </w:r>
     </w:p>
     <w:p>
@@ -27319,7 +27396,6 @@
           <w:highlight w:val="white"/>
         </w:rPr>
       </w:pPr>
-      <w:proofErr w:type="spellStart"/>
       <w:r>
         <w:rPr>
           <w:rFonts w:ascii="Consolas" w:hAnsi="Consolas" w:cs="Consolas"/>
@@ -27332,7 +27408,6 @@
         </w:rPr>
         <w:t>ON_Period</w:t>
       </w:r>
-      <w:proofErr w:type="spellEnd"/>
       <w:r>
         <w:rPr>
           <w:rFonts w:ascii="Consolas" w:hAnsi="Consolas" w:cs="Consolas"/>
@@ -27597,7 +27672,6 @@
         <w:pStyle w:val="NoSpacing"/>
       </w:pPr>
     </w:p>
-    <w:p/>
     <w:p>
       <w:pPr>
         <w:pStyle w:val="NoSpacing"/>
@@ -27854,7 +27928,7 @@
   <w:abstractNum w:abstractNumId="2" w15:restartNumberingAfterBreak="0">
     <w:nsid w:val="4BE96206"/>
     <w:multiLevelType w:val="hybridMultilevel"/>
-    <w:tmpl w:val="84CE7636"/>
+    <w:tmpl w:val="0BA0549A"/>
     <w:lvl w:ilvl="0" w:tplc="04090001">
       <w:start w:val="1"/>
       <w:numFmt w:val="bullet"/>
@@ -27879,7 +27953,7 @@
         <w:rFonts w:ascii="Courier New" w:hAnsi="Courier New" w:cs="Courier New" w:hint="default"/>
       </w:rPr>
     </w:lvl>
-    <w:lvl w:ilvl="2" w:tplc="04090005" w:tentative="1">
+    <w:lvl w:ilvl="2" w:tplc="04090005">
       <w:start w:val="1"/>
       <w:numFmt w:val="bullet"/>
       <w:lvlText w:val=""/>
@@ -28856,7 +28930,7 @@
 </file>
 
 <file path=customXml/itemProps1.xml><?xml version="1.0" encoding="utf-8"?>
-<ds:datastoreItem xmlns:ds="http://schemas.openxmlformats.org/officeDocument/2006/customXml" ds:itemID="{C40BFF0D-8ACF-46C6-BB16-6724CDCA806B}">
+<ds:datastoreItem xmlns:ds="http://schemas.openxmlformats.org/officeDocument/2006/customXml" ds:itemID="{A6ABF744-92E9-49E9-8C31-E0535680C578}">
   <ds:schemaRefs>
     <ds:schemaRef ds:uri="http://schemas.openxmlformats.org/officeDocument/2006/bibliography"/>
   </ds:schemaRefs>

</xml_diff>